<commit_message>
completed hw2.2 except deletion discussion
</commit_message>
<xml_diff>
--- a/Physical_Storage/team2.docx
+++ b/Physical_Storage/team2.docx
@@ -19,7 +19,16 @@
         <w:ind w:left="720"/>
       </w:pPr>
       <w:r>
-        <w:t xml:space="preserve">If we want to eliminate the lost update problem and also not execute the transactions in strict modem, we can use a list or a hash-map to store the before images. The before image of a variable is only updated when a transaction which writes to this variable is committed. </w:t>
+        <w:t>If we want to eliminate the lost update problem and also not execute the transactions in strict modem, we can use a list or a hash-map to store the before images.</w:t>
+      </w:r>
+      <w:r>
+        <w:t xml:space="preserve"> On the basis of ACA, t</w:t>
+      </w:r>
+      <w:r>
+        <w:t xml:space="preserve">he before image of a variable is only updated when a transaction which writes to this variable is committed. </w:t>
+      </w:r>
+      <w:r>
+        <w:t xml:space="preserve"> </w:t>
       </w:r>
     </w:p>
     <w:p>
@@ -238,14 +247,2508 @@
       </w:pPr>
       <w:r>
         <w:t xml:space="preserve">Thus, when T1 aborts, x and y are recovered using the before images, T2’s updates are not lost. Also, T2 is permitted to overwrite the uncommitted data by T1, thus this execution is not in strict mode. </w:t>
+      </w:r>
+    </w:p>
+    <w:p>
+      <w:pPr>
+        <w:ind w:left="720"/>
+      </w:pPr>
+    </w:p>
+    <w:p/>
+    <w:p>
+      <w:r>
+        <w:t xml:space="preserve">2a. </w:t>
+      </w:r>
+    </w:p>
+    <w:p>
+      <w:pPr>
+        <w:ind w:left="720"/>
+      </w:pPr>
+      <w:r>
+        <w:t xml:space="preserve">h0(x) = x mod </w:t>
+      </w:r>
+      <w:r>
+        <w:t>4, h1(x) = x mod 8</w:t>
+      </w:r>
+    </w:p>
+    <w:tbl>
+      <w:tblPr>
+        <w:tblStyle w:val="TableGrid"/>
+        <w:tblW w:w="0" w:type="auto"/>
+        <w:tblInd w:w="720" w:type="dxa"/>
+        <w:tblLook w:val="04A0" w:firstRow="1" w:lastRow="0" w:firstColumn="1" w:lastColumn="0" w:noHBand="0" w:noVBand="1"/>
+      </w:tblPr>
+      <w:tblGrid>
+        <w:gridCol w:w="1420"/>
+        <w:gridCol w:w="1445"/>
+        <w:gridCol w:w="1446"/>
+        <w:gridCol w:w="1447"/>
+        <w:gridCol w:w="1447"/>
+        <w:gridCol w:w="1425"/>
+      </w:tblGrid>
+      <w:tr>
+        <w:tc>
+          <w:tcPr>
+            <w:tcW w:w="1420" w:type="dxa"/>
+            <w:shd w:val="pct30" w:color="auto" w:fill="auto"/>
+          </w:tcPr>
+          <w:p>
+            <w:r>
+              <w:t>Bucket #</w:t>
+            </w:r>
+          </w:p>
+        </w:tc>
+        <w:tc>
+          <w:tcPr>
+            <w:tcW w:w="1445" w:type="dxa"/>
+            <w:shd w:val="pct30" w:color="auto" w:fill="auto"/>
+          </w:tcPr>
+          <w:p>
+            <w:r>
+              <w:t>0</w:t>
+            </w:r>
+          </w:p>
+        </w:tc>
+        <w:tc>
+          <w:tcPr>
+            <w:tcW w:w="1446" w:type="dxa"/>
+            <w:shd w:val="pct30" w:color="auto" w:fill="auto"/>
+          </w:tcPr>
+          <w:p>
+            <w:r>
+              <w:t>1 (</w:t>
+            </w:r>
+            <w:proofErr w:type="spellStart"/>
+            <w:r>
+              <w:t>B_split</w:t>
+            </w:r>
+            <w:proofErr w:type="spellEnd"/>
+            <w:r>
+              <w:t>)</w:t>
+            </w:r>
+          </w:p>
+        </w:tc>
+        <w:tc>
+          <w:tcPr>
+            <w:tcW w:w="1447" w:type="dxa"/>
+            <w:shd w:val="pct30" w:color="auto" w:fill="auto"/>
+          </w:tcPr>
+          <w:p>
+            <w:r>
+              <w:t>2</w:t>
+            </w:r>
+          </w:p>
+        </w:tc>
+        <w:tc>
+          <w:tcPr>
+            <w:tcW w:w="1447" w:type="dxa"/>
+            <w:shd w:val="pct30" w:color="auto" w:fill="auto"/>
+          </w:tcPr>
+          <w:p>
+            <w:r>
+              <w:t>3</w:t>
+            </w:r>
+            <w:r>
+              <w:t xml:space="preserve"> </w:t>
+            </w:r>
+          </w:p>
+        </w:tc>
+        <w:tc>
+          <w:tcPr>
+            <w:tcW w:w="1425" w:type="dxa"/>
+            <w:shd w:val="pct30" w:color="auto" w:fill="auto"/>
+          </w:tcPr>
+          <w:p>
+            <w:r>
+              <w:t>4 (</w:t>
+            </w:r>
+            <w:proofErr w:type="spellStart"/>
+            <w:r>
+              <w:t>B_last</w:t>
+            </w:r>
+            <w:proofErr w:type="spellEnd"/>
+            <w:r>
+              <w:t>)</w:t>
+            </w:r>
+          </w:p>
+        </w:tc>
+      </w:tr>
+      <w:tr>
+        <w:tc>
+          <w:tcPr>
+            <w:tcW w:w="1420" w:type="dxa"/>
+          </w:tcPr>
+          <w:p/>
+        </w:tc>
+        <w:tc>
+          <w:tcPr>
+            <w:tcW w:w="1445" w:type="dxa"/>
+          </w:tcPr>
+          <w:p>
+            <w:r>
+              <w:t>4</w:t>
+            </w:r>
+          </w:p>
+        </w:tc>
+        <w:tc>
+          <w:tcPr>
+            <w:tcW w:w="1446" w:type="dxa"/>
+          </w:tcPr>
+          <w:p/>
+        </w:tc>
+        <w:tc>
+          <w:tcPr>
+            <w:tcW w:w="1447" w:type="dxa"/>
+          </w:tcPr>
+          <w:p>
+            <w:r>
+              <w:t>2</w:t>
+            </w:r>
+          </w:p>
+        </w:tc>
+        <w:tc>
+          <w:tcPr>
+            <w:tcW w:w="1447" w:type="dxa"/>
+          </w:tcPr>
+          <w:p>
+            <w:r>
+              <w:t>3</w:t>
+            </w:r>
+          </w:p>
+        </w:tc>
+        <w:tc>
+          <w:tcPr>
+            <w:tcW w:w="1425" w:type="dxa"/>
+          </w:tcPr>
+          <w:p/>
+        </w:tc>
+      </w:tr>
+      <w:tr>
+        <w:tc>
+          <w:tcPr>
+            <w:tcW w:w="1420" w:type="dxa"/>
+          </w:tcPr>
+          <w:p/>
+        </w:tc>
+        <w:tc>
+          <w:tcPr>
+            <w:tcW w:w="1445" w:type="dxa"/>
+          </w:tcPr>
+          <w:p/>
+        </w:tc>
+        <w:tc>
+          <w:tcPr>
+            <w:tcW w:w="1446" w:type="dxa"/>
+          </w:tcPr>
+          <w:p/>
+        </w:tc>
+        <w:tc>
+          <w:tcPr>
+            <w:tcW w:w="1447" w:type="dxa"/>
+          </w:tcPr>
+          <w:p>
+            <w:r>
+              <w:t>6</w:t>
+            </w:r>
+          </w:p>
+        </w:tc>
+        <w:tc>
+          <w:tcPr>
+            <w:tcW w:w="1447" w:type="dxa"/>
+          </w:tcPr>
+          <w:p>
+            <w:r>
+              <w:t>7</w:t>
+            </w:r>
+          </w:p>
+        </w:tc>
+        <w:tc>
+          <w:tcPr>
+            <w:tcW w:w="1425" w:type="dxa"/>
+          </w:tcPr>
+          <w:p/>
+        </w:tc>
+      </w:tr>
+      <w:tr>
+        <w:tc>
+          <w:tcPr>
+            <w:tcW w:w="1420" w:type="dxa"/>
+          </w:tcPr>
+          <w:p/>
+        </w:tc>
+        <w:tc>
+          <w:tcPr>
+            <w:tcW w:w="1445" w:type="dxa"/>
+          </w:tcPr>
+          <w:p/>
+        </w:tc>
+        <w:tc>
+          <w:tcPr>
+            <w:tcW w:w="1446" w:type="dxa"/>
+          </w:tcPr>
+          <w:p/>
+        </w:tc>
+        <w:tc>
+          <w:tcPr>
+            <w:tcW w:w="1447" w:type="dxa"/>
+          </w:tcPr>
+          <w:p>
+            <w:r>
+              <w:t>14</w:t>
+            </w:r>
+          </w:p>
+        </w:tc>
+        <w:tc>
+          <w:tcPr>
+            <w:tcW w:w="1447" w:type="dxa"/>
+          </w:tcPr>
+          <w:p/>
+        </w:tc>
+        <w:tc>
+          <w:tcPr>
+            <w:tcW w:w="1425" w:type="dxa"/>
+          </w:tcPr>
+          <w:p/>
+        </w:tc>
+      </w:tr>
+    </w:tbl>
+    <w:p>
+      <w:pPr>
+        <w:ind w:left="720"/>
+      </w:pPr>
+      <w:r>
+        <w:t>Overflow:</w:t>
+      </w:r>
+      <w:r>
+        <w:tab/>
+      </w:r>
+      <w:r>
+        <w:tab/>
+      </w:r>
+      <w:r>
+        <w:tab/>
+      </w:r>
+      <w:r>
+        <w:tab/>
+      </w:r>
+      <w:proofErr w:type="gramStart"/>
+      <w:r>
+        <w:tab/>
+      </w:r>
+      <w:r>
+        <w:rPr>
+          <w:shd w:val="pct15" w:color="auto" w:fill="FFFFFF"/>
+        </w:rPr>
+        <w:t xml:space="preserve">  </w:t>
+      </w:r>
+      <w:r>
+        <w:rPr>
+          <w:shd w:val="pct15" w:color="auto" w:fill="FFFFFF"/>
+        </w:rPr>
+        <w:t>1</w:t>
+      </w:r>
+      <w:r>
+        <w:rPr>
+          <w:shd w:val="pct15" w:color="auto" w:fill="FFFFFF"/>
+        </w:rPr>
+        <w:t>8</w:t>
+      </w:r>
+      <w:proofErr w:type="gramEnd"/>
+      <w:r>
+        <w:rPr>
+          <w:shd w:val="pct15" w:color="auto" w:fill="FFFFFF"/>
+        </w:rPr>
+        <w:tab/>
+      </w:r>
+      <w:r>
+        <w:rPr>
+          <w:shd w:val="pct15" w:color="auto" w:fill="FFFFFF"/>
+        </w:rPr>
+        <w:tab/>
+      </w:r>
+      <w:r>
+        <w:tab/>
+      </w:r>
+      <w:r>
+        <w:tab/>
+      </w:r>
+      <w:r>
+        <w:tab/>
+      </w:r>
+      <w:r>
+        <w:tab/>
+      </w:r>
+    </w:p>
+    <w:p>
+      <w:pPr>
+        <w:ind w:left="720"/>
+      </w:pPr>
+    </w:p>
+    <w:p>
+      <w:pPr>
+        <w:ind w:left="720"/>
+      </w:pPr>
+      <w:r>
+        <w:t>h0(x) = x mod 4, h1(x) = x mod 8</w:t>
+      </w:r>
+    </w:p>
+    <w:tbl>
+      <w:tblPr>
+        <w:tblStyle w:val="TableGrid"/>
+        <w:tblW w:w="0" w:type="auto"/>
+        <w:tblInd w:w="720" w:type="dxa"/>
+        <w:tblLook w:val="04A0" w:firstRow="1" w:lastRow="0" w:firstColumn="1" w:lastColumn="0" w:noHBand="0" w:noVBand="1"/>
+      </w:tblPr>
+      <w:tblGrid>
+        <w:gridCol w:w="1356"/>
+        <w:gridCol w:w="1154"/>
+        <w:gridCol w:w="1175"/>
+        <w:gridCol w:w="1347"/>
+        <w:gridCol w:w="1187"/>
+        <w:gridCol w:w="1066"/>
+        <w:gridCol w:w="1345"/>
+      </w:tblGrid>
+      <w:tr>
+        <w:tc>
+          <w:tcPr>
+            <w:tcW w:w="1356" w:type="dxa"/>
+            <w:shd w:val="pct30" w:color="auto" w:fill="auto"/>
+          </w:tcPr>
+          <w:p>
+            <w:r>
+              <w:t>Bucket #</w:t>
+            </w:r>
+          </w:p>
+        </w:tc>
+        <w:tc>
+          <w:tcPr>
+            <w:tcW w:w="1154" w:type="dxa"/>
+            <w:shd w:val="pct30" w:color="auto" w:fill="auto"/>
+          </w:tcPr>
+          <w:p>
+            <w:r>
+              <w:t>0</w:t>
+            </w:r>
+          </w:p>
+        </w:tc>
+        <w:tc>
+          <w:tcPr>
+            <w:tcW w:w="1175" w:type="dxa"/>
+            <w:shd w:val="pct30" w:color="auto" w:fill="auto"/>
+          </w:tcPr>
+          <w:p>
+            <w:r>
+              <w:t xml:space="preserve">1 </w:t>
+            </w:r>
+          </w:p>
+        </w:tc>
+        <w:tc>
+          <w:tcPr>
+            <w:tcW w:w="1347" w:type="dxa"/>
+            <w:shd w:val="pct30" w:color="auto" w:fill="auto"/>
+          </w:tcPr>
+          <w:p>
+            <w:r>
+              <w:t>2 (</w:t>
+            </w:r>
+            <w:proofErr w:type="spellStart"/>
+            <w:r>
+              <w:t>B_split</w:t>
+            </w:r>
+            <w:proofErr w:type="spellEnd"/>
+            <w:r>
+              <w:t>)</w:t>
+            </w:r>
+          </w:p>
+        </w:tc>
+        <w:tc>
+          <w:tcPr>
+            <w:tcW w:w="1187" w:type="dxa"/>
+            <w:shd w:val="pct30" w:color="auto" w:fill="auto"/>
+          </w:tcPr>
+          <w:p>
+            <w:r>
+              <w:t xml:space="preserve">3 </w:t>
+            </w:r>
+          </w:p>
+        </w:tc>
+        <w:tc>
+          <w:tcPr>
+            <w:tcW w:w="1066" w:type="dxa"/>
+            <w:shd w:val="pct30" w:color="auto" w:fill="auto"/>
+          </w:tcPr>
+          <w:p>
+            <w:r>
+              <w:t xml:space="preserve">4 </w:t>
+            </w:r>
+          </w:p>
+        </w:tc>
+        <w:tc>
+          <w:tcPr>
+            <w:tcW w:w="1345" w:type="dxa"/>
+            <w:shd w:val="pct30" w:color="auto" w:fill="auto"/>
+          </w:tcPr>
+          <w:p>
+            <w:r>
+              <w:t>5 (</w:t>
+            </w:r>
+            <w:proofErr w:type="spellStart"/>
+            <w:r>
+              <w:t>B_last</w:t>
+            </w:r>
+            <w:proofErr w:type="spellEnd"/>
+            <w:r>
+              <w:t>)</w:t>
+            </w:r>
+          </w:p>
+        </w:tc>
+      </w:tr>
+      <w:tr>
+        <w:tc>
+          <w:tcPr>
+            <w:tcW w:w="1356" w:type="dxa"/>
+          </w:tcPr>
+          <w:p/>
+        </w:tc>
+        <w:tc>
+          <w:tcPr>
+            <w:tcW w:w="1154" w:type="dxa"/>
+          </w:tcPr>
+          <w:p>
+            <w:r>
+              <w:t>4</w:t>
+            </w:r>
+          </w:p>
+        </w:tc>
+        <w:tc>
+          <w:tcPr>
+            <w:tcW w:w="1175" w:type="dxa"/>
+          </w:tcPr>
+          <w:p>
+            <w:r>
+              <w:t>9</w:t>
+            </w:r>
+          </w:p>
+        </w:tc>
+        <w:tc>
+          <w:tcPr>
+            <w:tcW w:w="1347" w:type="dxa"/>
+          </w:tcPr>
+          <w:p>
+            <w:r>
+              <w:t>2</w:t>
+            </w:r>
+          </w:p>
+        </w:tc>
+        <w:tc>
+          <w:tcPr>
+            <w:tcW w:w="1187" w:type="dxa"/>
+          </w:tcPr>
+          <w:p>
+            <w:r>
+              <w:t>3</w:t>
+            </w:r>
+          </w:p>
+        </w:tc>
+        <w:tc>
+          <w:tcPr>
+            <w:tcW w:w="1066" w:type="dxa"/>
+          </w:tcPr>
+          <w:p/>
+        </w:tc>
+        <w:tc>
+          <w:tcPr>
+            <w:tcW w:w="1345" w:type="dxa"/>
+          </w:tcPr>
+          <w:p/>
+        </w:tc>
+      </w:tr>
+      <w:tr>
+        <w:tc>
+          <w:tcPr>
+            <w:tcW w:w="1356" w:type="dxa"/>
+          </w:tcPr>
+          <w:p/>
+        </w:tc>
+        <w:tc>
+          <w:tcPr>
+            <w:tcW w:w="1154" w:type="dxa"/>
+          </w:tcPr>
+          <w:p/>
+        </w:tc>
+        <w:tc>
+          <w:tcPr>
+            <w:tcW w:w="1175" w:type="dxa"/>
+          </w:tcPr>
+          <w:p/>
+        </w:tc>
+        <w:tc>
+          <w:tcPr>
+            <w:tcW w:w="1347" w:type="dxa"/>
+          </w:tcPr>
+          <w:p>
+            <w:r>
+              <w:t>6</w:t>
+            </w:r>
+          </w:p>
+        </w:tc>
+        <w:tc>
+          <w:tcPr>
+            <w:tcW w:w="1187" w:type="dxa"/>
+          </w:tcPr>
+          <w:p>
+            <w:r>
+              <w:t>7</w:t>
+            </w:r>
+          </w:p>
+        </w:tc>
+        <w:tc>
+          <w:tcPr>
+            <w:tcW w:w="1066" w:type="dxa"/>
+          </w:tcPr>
+          <w:p/>
+        </w:tc>
+        <w:tc>
+          <w:tcPr>
+            <w:tcW w:w="1345" w:type="dxa"/>
+          </w:tcPr>
+          <w:p/>
+        </w:tc>
+      </w:tr>
+      <w:tr>
+        <w:tc>
+          <w:tcPr>
+            <w:tcW w:w="1356" w:type="dxa"/>
+          </w:tcPr>
+          <w:p/>
+        </w:tc>
+        <w:tc>
+          <w:tcPr>
+            <w:tcW w:w="1154" w:type="dxa"/>
+          </w:tcPr>
+          <w:p/>
+        </w:tc>
+        <w:tc>
+          <w:tcPr>
+            <w:tcW w:w="1175" w:type="dxa"/>
+          </w:tcPr>
+          <w:p/>
+        </w:tc>
+        <w:tc>
+          <w:tcPr>
+            <w:tcW w:w="1347" w:type="dxa"/>
+          </w:tcPr>
+          <w:p>
+            <w:r>
+              <w:t>14</w:t>
+            </w:r>
+          </w:p>
+        </w:tc>
+        <w:tc>
+          <w:tcPr>
+            <w:tcW w:w="1187" w:type="dxa"/>
+          </w:tcPr>
+          <w:p>
+            <w:r>
+              <w:t>19</w:t>
+            </w:r>
+          </w:p>
+        </w:tc>
+        <w:tc>
+          <w:tcPr>
+            <w:tcW w:w="1066" w:type="dxa"/>
+          </w:tcPr>
+          <w:p/>
+        </w:tc>
+        <w:tc>
+          <w:tcPr>
+            <w:tcW w:w="1345" w:type="dxa"/>
+          </w:tcPr>
+          <w:p/>
+        </w:tc>
+      </w:tr>
+    </w:tbl>
+    <w:p>
+      <w:pPr>
+        <w:ind w:left="720"/>
+      </w:pPr>
+      <w:r>
+        <w:t>Overflow:</w:t>
+      </w:r>
+      <w:r>
+        <w:tab/>
+      </w:r>
+      <w:r>
+        <w:tab/>
+      </w:r>
+      <w:r>
+        <w:tab/>
+      </w:r>
+      <w:r>
+        <w:tab/>
+        <w:t xml:space="preserve">  </w:t>
+      </w:r>
+      <w:r>
+        <w:rPr>
+          <w:shd w:val="pct15" w:color="auto" w:fill="FFFFFF"/>
+        </w:rPr>
+        <w:t xml:space="preserve"> </w:t>
+      </w:r>
+      <w:r>
+        <w:rPr>
+          <w:shd w:val="pct15" w:color="auto" w:fill="FFFFFF"/>
+        </w:rPr>
+        <w:t xml:space="preserve"> </w:t>
+      </w:r>
+      <w:r>
+        <w:rPr>
+          <w:shd w:val="pct15" w:color="auto" w:fill="FFFFFF"/>
+        </w:rPr>
+        <w:t>1</w:t>
+      </w:r>
+      <w:r>
+        <w:rPr>
+          <w:shd w:val="pct15" w:color="auto" w:fill="FFFFFF"/>
+        </w:rPr>
+        <w:t>8</w:t>
+      </w:r>
+      <w:r>
+        <w:rPr>
+          <w:shd w:val="pct15" w:color="auto" w:fill="FFFFFF"/>
+        </w:rPr>
+        <w:tab/>
+      </w:r>
+      <w:proofErr w:type="gramStart"/>
+      <w:r>
+        <w:rPr>
+          <w:shd w:val="pct15" w:color="auto" w:fill="FFFFFF"/>
+        </w:rPr>
+        <w:tab/>
+      </w:r>
+      <w:r>
+        <w:rPr>
+          <w:shd w:val="pct15" w:color="auto" w:fill="FFFFFF"/>
+        </w:rPr>
+        <w:t xml:space="preserve">  11</w:t>
+      </w:r>
+      <w:proofErr w:type="gramEnd"/>
+      <w:r>
+        <w:rPr>
+          <w:shd w:val="pct15" w:color="auto" w:fill="FFFFFF"/>
+        </w:rPr>
+        <w:t xml:space="preserve">               </w:t>
+      </w:r>
+      <w:r>
+        <w:tab/>
+      </w:r>
+      <w:r>
+        <w:tab/>
+      </w:r>
+      <w:r>
+        <w:tab/>
+      </w:r>
+      <w:r>
+        <w:tab/>
+      </w:r>
+    </w:p>
+    <w:p/>
+    <w:p/>
+    <w:p/>
+    <w:p/>
+    <w:p/>
+    <w:p/>
+    <w:p/>
+    <w:p/>
+    <w:p/>
+    <w:p>
+      <w:r>
+        <w:lastRenderedPageBreak/>
+        <w:t xml:space="preserve">2b. </w:t>
+      </w:r>
+    </w:p>
+    <w:p>
+      <w:pPr>
+        <w:ind w:firstLine="720"/>
+      </w:pPr>
+      <w:r>
+        <w:t>table after splits under no overflow buckets:</w:t>
+      </w:r>
+    </w:p>
+    <w:p>
+      <w:pPr>
+        <w:ind w:left="720"/>
+        <w:rPr>
+          <w:b/>
+          <w:bCs/>
+        </w:rPr>
+      </w:pPr>
+      <w:r>
+        <w:rPr>
+          <w:b/>
+          <w:bCs/>
+        </w:rPr>
+        <w:t xml:space="preserve">s = 4, </w:t>
+      </w:r>
+      <w:r>
+        <w:rPr>
+          <w:b/>
+          <w:bCs/>
+        </w:rPr>
+        <w:t>h0(x) = x mod 4, h1(x) = x mod 8</w:t>
+      </w:r>
+    </w:p>
+    <w:p>
+      <w:pPr>
+        <w:ind w:left="720"/>
+      </w:pPr>
+    </w:p>
+    <w:tbl>
+      <w:tblPr>
+        <w:tblStyle w:val="TableGrid"/>
+        <w:tblW w:w="0" w:type="auto"/>
+        <w:tblInd w:w="720" w:type="dxa"/>
+        <w:tblLook w:val="04A0" w:firstRow="1" w:lastRow="0" w:firstColumn="1" w:lastColumn="0" w:noHBand="0" w:noVBand="1"/>
+      </w:tblPr>
+      <w:tblGrid>
+        <w:gridCol w:w="1420"/>
+        <w:gridCol w:w="1445"/>
+        <w:gridCol w:w="1446"/>
+        <w:gridCol w:w="1447"/>
+        <w:gridCol w:w="1447"/>
+        <w:gridCol w:w="1425"/>
+      </w:tblGrid>
+      <w:tr>
+        <w:tc>
+          <w:tcPr>
+            <w:tcW w:w="1420" w:type="dxa"/>
+            <w:shd w:val="pct30" w:color="auto" w:fill="auto"/>
+          </w:tcPr>
+          <w:p>
+            <w:r>
+              <w:t>Bucket #</w:t>
+            </w:r>
+          </w:p>
+        </w:tc>
+        <w:tc>
+          <w:tcPr>
+            <w:tcW w:w="1445" w:type="dxa"/>
+            <w:shd w:val="pct30" w:color="auto" w:fill="auto"/>
+          </w:tcPr>
+          <w:p>
+            <w:r>
+              <w:t>0</w:t>
+            </w:r>
+          </w:p>
+        </w:tc>
+        <w:tc>
+          <w:tcPr>
+            <w:tcW w:w="1446" w:type="dxa"/>
+            <w:shd w:val="pct30" w:color="auto" w:fill="auto"/>
+          </w:tcPr>
+          <w:p>
+            <w:r>
+              <w:t>1 (</w:t>
+            </w:r>
+            <w:proofErr w:type="spellStart"/>
+            <w:r>
+              <w:t>B_split</w:t>
+            </w:r>
+            <w:proofErr w:type="spellEnd"/>
+            <w:r>
+              <w:t>)</w:t>
+            </w:r>
+          </w:p>
+        </w:tc>
+        <w:tc>
+          <w:tcPr>
+            <w:tcW w:w="1447" w:type="dxa"/>
+            <w:shd w:val="pct30" w:color="auto" w:fill="auto"/>
+          </w:tcPr>
+          <w:p>
+            <w:r>
+              <w:t>2</w:t>
+            </w:r>
+          </w:p>
+        </w:tc>
+        <w:tc>
+          <w:tcPr>
+            <w:tcW w:w="1447" w:type="dxa"/>
+            <w:shd w:val="pct30" w:color="auto" w:fill="auto"/>
+          </w:tcPr>
+          <w:p>
+            <w:r>
+              <w:t>3</w:t>
+            </w:r>
+          </w:p>
+        </w:tc>
+        <w:tc>
+          <w:tcPr>
+            <w:tcW w:w="1425" w:type="dxa"/>
+            <w:shd w:val="pct30" w:color="auto" w:fill="auto"/>
+          </w:tcPr>
+          <w:p>
+            <w:r>
+              <w:t>4 (</w:t>
+            </w:r>
+            <w:proofErr w:type="spellStart"/>
+            <w:r>
+              <w:t>B_last</w:t>
+            </w:r>
+            <w:proofErr w:type="spellEnd"/>
+            <w:r>
+              <w:t>)</w:t>
+            </w:r>
+          </w:p>
+        </w:tc>
+      </w:tr>
+      <w:tr>
+        <w:tc>
+          <w:tcPr>
+            <w:tcW w:w="1420" w:type="dxa"/>
+          </w:tcPr>
+          <w:p/>
+        </w:tc>
+        <w:tc>
+          <w:tcPr>
+            <w:tcW w:w="1445" w:type="dxa"/>
+          </w:tcPr>
+          <w:p/>
+        </w:tc>
+        <w:tc>
+          <w:tcPr>
+            <w:tcW w:w="1446" w:type="dxa"/>
+          </w:tcPr>
+          <w:p/>
+        </w:tc>
+        <w:tc>
+          <w:tcPr>
+            <w:tcW w:w="1447" w:type="dxa"/>
+          </w:tcPr>
+          <w:p>
+            <w:r>
+              <w:t>2</w:t>
+            </w:r>
+          </w:p>
+        </w:tc>
+        <w:tc>
+          <w:tcPr>
+            <w:tcW w:w="1447" w:type="dxa"/>
+          </w:tcPr>
+          <w:p>
+            <w:r>
+              <w:t>3</w:t>
+            </w:r>
+          </w:p>
+        </w:tc>
+        <w:tc>
+          <w:tcPr>
+            <w:tcW w:w="1425" w:type="dxa"/>
+          </w:tcPr>
+          <w:p>
+            <w:r>
+              <w:t>4</w:t>
+            </w:r>
+          </w:p>
+        </w:tc>
+      </w:tr>
+      <w:tr>
+        <w:tc>
+          <w:tcPr>
+            <w:tcW w:w="1420" w:type="dxa"/>
+          </w:tcPr>
+          <w:p/>
+        </w:tc>
+        <w:tc>
+          <w:tcPr>
+            <w:tcW w:w="1445" w:type="dxa"/>
+          </w:tcPr>
+          <w:p/>
+        </w:tc>
+        <w:tc>
+          <w:tcPr>
+            <w:tcW w:w="1446" w:type="dxa"/>
+          </w:tcPr>
+          <w:p/>
+        </w:tc>
+        <w:tc>
+          <w:tcPr>
+            <w:tcW w:w="1447" w:type="dxa"/>
+          </w:tcPr>
+          <w:p>
+            <w:r>
+              <w:t>6</w:t>
+            </w:r>
+          </w:p>
+        </w:tc>
+        <w:tc>
+          <w:tcPr>
+            <w:tcW w:w="1447" w:type="dxa"/>
+          </w:tcPr>
+          <w:p>
+            <w:r>
+              <w:t>7</w:t>
+            </w:r>
+          </w:p>
+        </w:tc>
+        <w:tc>
+          <w:tcPr>
+            <w:tcW w:w="1425" w:type="dxa"/>
+          </w:tcPr>
+          <w:p/>
+        </w:tc>
+      </w:tr>
+      <w:tr>
+        <w:tc>
+          <w:tcPr>
+            <w:tcW w:w="1420" w:type="dxa"/>
+          </w:tcPr>
+          <w:p/>
+        </w:tc>
+        <w:tc>
+          <w:tcPr>
+            <w:tcW w:w="1445" w:type="dxa"/>
+          </w:tcPr>
+          <w:p/>
+        </w:tc>
+        <w:tc>
+          <w:tcPr>
+            <w:tcW w:w="1446" w:type="dxa"/>
+          </w:tcPr>
+          <w:p/>
+        </w:tc>
+        <w:tc>
+          <w:tcPr>
+            <w:tcW w:w="1447" w:type="dxa"/>
+          </w:tcPr>
+          <w:p>
+            <w:r>
+              <w:t>14</w:t>
+            </w:r>
+          </w:p>
+        </w:tc>
+        <w:tc>
+          <w:tcPr>
+            <w:tcW w:w="1447" w:type="dxa"/>
+          </w:tcPr>
+          <w:p/>
+        </w:tc>
+        <w:tc>
+          <w:tcPr>
+            <w:tcW w:w="1425" w:type="dxa"/>
+          </w:tcPr>
+          <w:p/>
+        </w:tc>
+      </w:tr>
+    </w:tbl>
+    <w:p/>
+    <w:tbl>
+      <w:tblPr>
+        <w:tblStyle w:val="TableGrid"/>
+        <w:tblW w:w="0" w:type="auto"/>
+        <w:tblInd w:w="720" w:type="dxa"/>
+        <w:tblLook w:val="04A0" w:firstRow="1" w:lastRow="0" w:firstColumn="1" w:lastColumn="0" w:noHBand="0" w:noVBand="1"/>
+      </w:tblPr>
+      <w:tblGrid>
+        <w:gridCol w:w="1290"/>
+        <w:gridCol w:w="1177"/>
+        <w:gridCol w:w="1178"/>
+        <w:gridCol w:w="1344"/>
+        <w:gridCol w:w="1196"/>
+        <w:gridCol w:w="1311"/>
+        <w:gridCol w:w="1134"/>
+      </w:tblGrid>
+      <w:tr>
+        <w:tc>
+          <w:tcPr>
+            <w:tcW w:w="1290" w:type="dxa"/>
+            <w:shd w:val="pct30" w:color="auto" w:fill="auto"/>
+          </w:tcPr>
+          <w:p>
+            <w:r>
+              <w:t>Bucket #</w:t>
+            </w:r>
+          </w:p>
+        </w:tc>
+        <w:tc>
+          <w:tcPr>
+            <w:tcW w:w="1177" w:type="dxa"/>
+            <w:shd w:val="pct30" w:color="auto" w:fill="auto"/>
+          </w:tcPr>
+          <w:p>
+            <w:r>
+              <w:t>0</w:t>
+            </w:r>
+          </w:p>
+        </w:tc>
+        <w:tc>
+          <w:tcPr>
+            <w:tcW w:w="1178" w:type="dxa"/>
+            <w:shd w:val="pct30" w:color="auto" w:fill="auto"/>
+          </w:tcPr>
+          <w:p>
+            <w:r>
+              <w:t xml:space="preserve">1 </w:t>
+            </w:r>
+          </w:p>
+        </w:tc>
+        <w:tc>
+          <w:tcPr>
+            <w:tcW w:w="1344" w:type="dxa"/>
+            <w:shd w:val="pct30" w:color="auto" w:fill="auto"/>
+          </w:tcPr>
+          <w:p>
+            <w:r>
+              <w:t>2</w:t>
+            </w:r>
+            <w:r>
+              <w:t xml:space="preserve"> </w:t>
+            </w:r>
+            <w:r>
+              <w:t>(</w:t>
+            </w:r>
+            <w:proofErr w:type="spellStart"/>
+            <w:r>
+              <w:t>B_split</w:t>
+            </w:r>
+            <w:proofErr w:type="spellEnd"/>
+            <w:r>
+              <w:t>)</w:t>
+            </w:r>
+          </w:p>
+        </w:tc>
+        <w:tc>
+          <w:tcPr>
+            <w:tcW w:w="1196" w:type="dxa"/>
+            <w:shd w:val="pct30" w:color="auto" w:fill="auto"/>
+          </w:tcPr>
+          <w:p>
+            <w:r>
+              <w:t>3</w:t>
+            </w:r>
+          </w:p>
+        </w:tc>
+        <w:tc>
+          <w:tcPr>
+            <w:tcW w:w="1311" w:type="dxa"/>
+            <w:shd w:val="pct30" w:color="auto" w:fill="auto"/>
+          </w:tcPr>
+          <w:p>
+            <w:r>
+              <w:t>4</w:t>
+            </w:r>
+          </w:p>
+        </w:tc>
+        <w:tc>
+          <w:tcPr>
+            <w:tcW w:w="1134" w:type="dxa"/>
+            <w:shd w:val="pct30" w:color="auto" w:fill="auto"/>
+          </w:tcPr>
+          <w:p>
+            <w:r>
+              <w:t>5 (</w:t>
+            </w:r>
+            <w:proofErr w:type="spellStart"/>
+            <w:r>
+              <w:t>B_last</w:t>
+            </w:r>
+            <w:proofErr w:type="spellEnd"/>
+            <w:r>
+              <w:t>)</w:t>
+            </w:r>
+          </w:p>
+        </w:tc>
+      </w:tr>
+      <w:tr>
+        <w:tc>
+          <w:tcPr>
+            <w:tcW w:w="1290" w:type="dxa"/>
+          </w:tcPr>
+          <w:p/>
+        </w:tc>
+        <w:tc>
+          <w:tcPr>
+            <w:tcW w:w="1177" w:type="dxa"/>
+          </w:tcPr>
+          <w:p/>
+        </w:tc>
+        <w:tc>
+          <w:tcPr>
+            <w:tcW w:w="1178" w:type="dxa"/>
+          </w:tcPr>
+          <w:p/>
+        </w:tc>
+        <w:tc>
+          <w:tcPr>
+            <w:tcW w:w="1344" w:type="dxa"/>
+          </w:tcPr>
+          <w:p>
+            <w:r>
+              <w:t>2</w:t>
+            </w:r>
+          </w:p>
+        </w:tc>
+        <w:tc>
+          <w:tcPr>
+            <w:tcW w:w="1196" w:type="dxa"/>
+          </w:tcPr>
+          <w:p>
+            <w:r>
+              <w:t>3</w:t>
+            </w:r>
+          </w:p>
+        </w:tc>
+        <w:tc>
+          <w:tcPr>
+            <w:tcW w:w="1311" w:type="dxa"/>
+          </w:tcPr>
+          <w:p>
+            <w:r>
+              <w:t>4</w:t>
+            </w:r>
+          </w:p>
+        </w:tc>
+        <w:tc>
+          <w:tcPr>
+            <w:tcW w:w="1134" w:type="dxa"/>
+          </w:tcPr>
+          <w:p/>
+        </w:tc>
+      </w:tr>
+      <w:tr>
+        <w:tc>
+          <w:tcPr>
+            <w:tcW w:w="1290" w:type="dxa"/>
+          </w:tcPr>
+          <w:p/>
+        </w:tc>
+        <w:tc>
+          <w:tcPr>
+            <w:tcW w:w="1177" w:type="dxa"/>
+          </w:tcPr>
+          <w:p/>
+        </w:tc>
+        <w:tc>
+          <w:tcPr>
+            <w:tcW w:w="1178" w:type="dxa"/>
+          </w:tcPr>
+          <w:p/>
+        </w:tc>
+        <w:tc>
+          <w:tcPr>
+            <w:tcW w:w="1344" w:type="dxa"/>
+          </w:tcPr>
+          <w:p>
+            <w:r>
+              <w:t>6</w:t>
+            </w:r>
+          </w:p>
+        </w:tc>
+        <w:tc>
+          <w:tcPr>
+            <w:tcW w:w="1196" w:type="dxa"/>
+          </w:tcPr>
+          <w:p>
+            <w:r>
+              <w:t>7</w:t>
+            </w:r>
+          </w:p>
+        </w:tc>
+        <w:tc>
+          <w:tcPr>
+            <w:tcW w:w="1311" w:type="dxa"/>
+          </w:tcPr>
+          <w:p/>
+        </w:tc>
+        <w:tc>
+          <w:tcPr>
+            <w:tcW w:w="1134" w:type="dxa"/>
+          </w:tcPr>
+          <w:p/>
+        </w:tc>
+      </w:tr>
+      <w:tr>
+        <w:tc>
+          <w:tcPr>
+            <w:tcW w:w="1290" w:type="dxa"/>
+          </w:tcPr>
+          <w:p/>
+        </w:tc>
+        <w:tc>
+          <w:tcPr>
+            <w:tcW w:w="1177" w:type="dxa"/>
+          </w:tcPr>
+          <w:p/>
+        </w:tc>
+        <w:tc>
+          <w:tcPr>
+            <w:tcW w:w="1178" w:type="dxa"/>
+          </w:tcPr>
+          <w:p/>
+        </w:tc>
+        <w:tc>
+          <w:tcPr>
+            <w:tcW w:w="1344" w:type="dxa"/>
+          </w:tcPr>
+          <w:p>
+            <w:r>
+              <w:t>14</w:t>
+            </w:r>
+          </w:p>
+        </w:tc>
+        <w:tc>
+          <w:tcPr>
+            <w:tcW w:w="1196" w:type="dxa"/>
+          </w:tcPr>
+          <w:p/>
+        </w:tc>
+        <w:tc>
+          <w:tcPr>
+            <w:tcW w:w="1311" w:type="dxa"/>
+          </w:tcPr>
+          <w:p/>
+        </w:tc>
+        <w:tc>
+          <w:tcPr>
+            <w:tcW w:w="1134" w:type="dxa"/>
+          </w:tcPr>
+          <w:p/>
+        </w:tc>
+      </w:tr>
+    </w:tbl>
+    <w:p>
+      <w:pPr>
+        <w:ind w:left="720"/>
+      </w:pPr>
+    </w:p>
+    <w:tbl>
+      <w:tblPr>
+        <w:tblStyle w:val="TableGrid"/>
+        <w:tblW w:w="0" w:type="auto"/>
+        <w:tblInd w:w="720" w:type="dxa"/>
+        <w:tblLook w:val="04A0" w:firstRow="1" w:lastRow="0" w:firstColumn="1" w:lastColumn="0" w:noHBand="0" w:noVBand="1"/>
+      </w:tblPr>
+      <w:tblGrid>
+        <w:gridCol w:w="1211"/>
+        <w:gridCol w:w="944"/>
+        <w:gridCol w:w="990"/>
+        <w:gridCol w:w="810"/>
+        <w:gridCol w:w="1365"/>
+        <w:gridCol w:w="975"/>
+        <w:gridCol w:w="900"/>
+        <w:gridCol w:w="1435"/>
+      </w:tblGrid>
+      <w:tr>
+        <w:tc>
+          <w:tcPr>
+            <w:tcW w:w="1211" w:type="dxa"/>
+            <w:shd w:val="pct30" w:color="auto" w:fill="auto"/>
+          </w:tcPr>
+          <w:p>
+            <w:r>
+              <w:t>Bucket #</w:t>
+            </w:r>
+          </w:p>
+        </w:tc>
+        <w:tc>
+          <w:tcPr>
+            <w:tcW w:w="944" w:type="dxa"/>
+            <w:shd w:val="pct30" w:color="auto" w:fill="auto"/>
+          </w:tcPr>
+          <w:p>
+            <w:r>
+              <w:t>0</w:t>
+            </w:r>
+          </w:p>
+        </w:tc>
+        <w:tc>
+          <w:tcPr>
+            <w:tcW w:w="990" w:type="dxa"/>
+            <w:shd w:val="pct30" w:color="auto" w:fill="auto"/>
+          </w:tcPr>
+          <w:p>
+            <w:r>
+              <w:t xml:space="preserve">1 </w:t>
+            </w:r>
+          </w:p>
+        </w:tc>
+        <w:tc>
+          <w:tcPr>
+            <w:tcW w:w="810" w:type="dxa"/>
+            <w:shd w:val="pct30" w:color="auto" w:fill="auto"/>
+          </w:tcPr>
+          <w:p>
+            <w:r>
+              <w:t>2</w:t>
+            </w:r>
+            <w:r>
+              <w:t xml:space="preserve"> </w:t>
+            </w:r>
+          </w:p>
+        </w:tc>
+        <w:tc>
+          <w:tcPr>
+            <w:tcW w:w="1365" w:type="dxa"/>
+            <w:shd w:val="pct30" w:color="auto" w:fill="auto"/>
+          </w:tcPr>
+          <w:p>
+            <w:r>
+              <w:t xml:space="preserve">3 </w:t>
+            </w:r>
+            <w:r>
+              <w:t>(</w:t>
+            </w:r>
+            <w:proofErr w:type="spellStart"/>
+            <w:r>
+              <w:t>B_split</w:t>
+            </w:r>
+            <w:proofErr w:type="spellEnd"/>
+            <w:r>
+              <w:t>)</w:t>
+            </w:r>
+          </w:p>
+        </w:tc>
+        <w:tc>
+          <w:tcPr>
+            <w:tcW w:w="975" w:type="dxa"/>
+            <w:shd w:val="pct30" w:color="auto" w:fill="auto"/>
+          </w:tcPr>
+          <w:p>
+            <w:r>
+              <w:t>4</w:t>
+            </w:r>
+          </w:p>
+        </w:tc>
+        <w:tc>
+          <w:tcPr>
+            <w:tcW w:w="900" w:type="dxa"/>
+            <w:shd w:val="pct30" w:color="auto" w:fill="auto"/>
+          </w:tcPr>
+          <w:p>
+            <w:r>
+              <w:t xml:space="preserve">5 </w:t>
+            </w:r>
+          </w:p>
+        </w:tc>
+        <w:tc>
+          <w:tcPr>
+            <w:tcW w:w="1435" w:type="dxa"/>
+            <w:shd w:val="pct30" w:color="auto" w:fill="auto"/>
+          </w:tcPr>
+          <w:p>
+            <w:r>
+              <w:t>6 (</w:t>
+            </w:r>
+            <w:proofErr w:type="spellStart"/>
+            <w:r>
+              <w:t>B_last</w:t>
+            </w:r>
+            <w:proofErr w:type="spellEnd"/>
+            <w:r>
+              <w:t>)</w:t>
+            </w:r>
+          </w:p>
+        </w:tc>
+      </w:tr>
+      <w:tr>
+        <w:tc>
+          <w:tcPr>
+            <w:tcW w:w="1211" w:type="dxa"/>
+          </w:tcPr>
+          <w:p/>
+        </w:tc>
+        <w:tc>
+          <w:tcPr>
+            <w:tcW w:w="944" w:type="dxa"/>
+          </w:tcPr>
+          <w:p/>
+        </w:tc>
+        <w:tc>
+          <w:tcPr>
+            <w:tcW w:w="990" w:type="dxa"/>
+          </w:tcPr>
+          <w:p/>
+        </w:tc>
+        <w:tc>
+          <w:tcPr>
+            <w:tcW w:w="810" w:type="dxa"/>
+          </w:tcPr>
+          <w:p>
+            <w:r>
+              <w:t>2</w:t>
+            </w:r>
+          </w:p>
+        </w:tc>
+        <w:tc>
+          <w:tcPr>
+            <w:tcW w:w="1365" w:type="dxa"/>
+          </w:tcPr>
+          <w:p>
+            <w:r>
+              <w:t>3</w:t>
+            </w:r>
+          </w:p>
+        </w:tc>
+        <w:tc>
+          <w:tcPr>
+            <w:tcW w:w="975" w:type="dxa"/>
+          </w:tcPr>
+          <w:p>
+            <w:r>
+              <w:t>4</w:t>
+            </w:r>
+          </w:p>
+        </w:tc>
+        <w:tc>
+          <w:tcPr>
+            <w:tcW w:w="900" w:type="dxa"/>
+          </w:tcPr>
+          <w:p/>
+        </w:tc>
+        <w:tc>
+          <w:tcPr>
+            <w:tcW w:w="1435" w:type="dxa"/>
+          </w:tcPr>
+          <w:p>
+            <w:r>
+              <w:t>6</w:t>
+            </w:r>
+          </w:p>
+        </w:tc>
+      </w:tr>
+      <w:tr>
+        <w:tc>
+          <w:tcPr>
+            <w:tcW w:w="1211" w:type="dxa"/>
+          </w:tcPr>
+          <w:p/>
+        </w:tc>
+        <w:tc>
+          <w:tcPr>
+            <w:tcW w:w="944" w:type="dxa"/>
+          </w:tcPr>
+          <w:p/>
+        </w:tc>
+        <w:tc>
+          <w:tcPr>
+            <w:tcW w:w="990" w:type="dxa"/>
+          </w:tcPr>
+          <w:p/>
+        </w:tc>
+        <w:tc>
+          <w:tcPr>
+            <w:tcW w:w="810" w:type="dxa"/>
+          </w:tcPr>
+          <w:p>
+            <w:r>
+              <w:t>18</w:t>
+            </w:r>
+          </w:p>
+        </w:tc>
+        <w:tc>
+          <w:tcPr>
+            <w:tcW w:w="1365" w:type="dxa"/>
+          </w:tcPr>
+          <w:p>
+            <w:r>
+              <w:t>7</w:t>
+            </w:r>
+          </w:p>
+        </w:tc>
+        <w:tc>
+          <w:tcPr>
+            <w:tcW w:w="975" w:type="dxa"/>
+          </w:tcPr>
+          <w:p/>
+        </w:tc>
+        <w:tc>
+          <w:tcPr>
+            <w:tcW w:w="900" w:type="dxa"/>
+          </w:tcPr>
+          <w:p/>
+        </w:tc>
+        <w:tc>
+          <w:tcPr>
+            <w:tcW w:w="1435" w:type="dxa"/>
+          </w:tcPr>
+          <w:p>
+            <w:r>
+              <w:t>14</w:t>
+            </w:r>
+          </w:p>
+        </w:tc>
+      </w:tr>
+      <w:tr>
+        <w:tc>
+          <w:tcPr>
+            <w:tcW w:w="1211" w:type="dxa"/>
+          </w:tcPr>
+          <w:p/>
+        </w:tc>
+        <w:tc>
+          <w:tcPr>
+            <w:tcW w:w="944" w:type="dxa"/>
+          </w:tcPr>
+          <w:p/>
+        </w:tc>
+        <w:tc>
+          <w:tcPr>
+            <w:tcW w:w="990" w:type="dxa"/>
+          </w:tcPr>
+          <w:p/>
+        </w:tc>
+        <w:tc>
+          <w:tcPr>
+            <w:tcW w:w="810" w:type="dxa"/>
+          </w:tcPr>
+          <w:p/>
+        </w:tc>
+        <w:tc>
+          <w:tcPr>
+            <w:tcW w:w="1365" w:type="dxa"/>
+          </w:tcPr>
+          <w:p/>
+        </w:tc>
+        <w:tc>
+          <w:tcPr>
+            <w:tcW w:w="975" w:type="dxa"/>
+          </w:tcPr>
+          <w:p/>
+        </w:tc>
+        <w:tc>
+          <w:tcPr>
+            <w:tcW w:w="900" w:type="dxa"/>
+          </w:tcPr>
+          <w:p/>
+        </w:tc>
+        <w:tc>
+          <w:tcPr>
+            <w:tcW w:w="1435" w:type="dxa"/>
+          </w:tcPr>
+          <w:p/>
+        </w:tc>
+      </w:tr>
+    </w:tbl>
+    <w:p>
+      <w:pPr>
+        <w:ind w:left="720"/>
+      </w:pPr>
+    </w:p>
+    <w:p>
+      <w:pPr>
+        <w:ind w:left="720"/>
+        <w:rPr>
+          <w:b/>
+          <w:bCs/>
+        </w:rPr>
+      </w:pPr>
+      <w:r>
+        <w:rPr>
+          <w:b/>
+          <w:bCs/>
+        </w:rPr>
+        <w:t xml:space="preserve">s = 8, </w:t>
+      </w:r>
+      <w:r>
+        <w:rPr>
+          <w:b/>
+          <w:bCs/>
+        </w:rPr>
+        <w:t xml:space="preserve">h0(x) = x mod </w:t>
+      </w:r>
+      <w:r>
+        <w:rPr>
+          <w:b/>
+          <w:bCs/>
+        </w:rPr>
+        <w:t>8</w:t>
+      </w:r>
+      <w:r>
+        <w:rPr>
+          <w:b/>
+          <w:bCs/>
+        </w:rPr>
+        <w:t xml:space="preserve">, h1(x) = x mod </w:t>
+      </w:r>
+      <w:r>
+        <w:rPr>
+          <w:b/>
+          <w:bCs/>
+        </w:rPr>
+        <w:t>16</w:t>
+      </w:r>
+    </w:p>
+    <w:tbl>
+      <w:tblPr>
+        <w:tblStyle w:val="TableGrid"/>
+        <w:tblW w:w="0" w:type="auto"/>
+        <w:tblInd w:w="720" w:type="dxa"/>
+        <w:tblLook w:val="04A0" w:firstRow="1" w:lastRow="0" w:firstColumn="1" w:lastColumn="0" w:noHBand="0" w:noVBand="1"/>
+      </w:tblPr>
+      <w:tblGrid>
+        <w:gridCol w:w="1114"/>
+        <w:gridCol w:w="1221"/>
+        <w:gridCol w:w="900"/>
+        <w:gridCol w:w="810"/>
+        <w:gridCol w:w="900"/>
+        <w:gridCol w:w="810"/>
+        <w:gridCol w:w="720"/>
+        <w:gridCol w:w="900"/>
+        <w:gridCol w:w="1255"/>
+      </w:tblGrid>
+      <w:tr>
+        <w:tc>
+          <w:tcPr>
+            <w:tcW w:w="1114" w:type="dxa"/>
+            <w:shd w:val="pct30" w:color="auto" w:fill="auto"/>
+          </w:tcPr>
+          <w:p>
+            <w:r>
+              <w:t>Bucket #</w:t>
+            </w:r>
+          </w:p>
+        </w:tc>
+        <w:tc>
+          <w:tcPr>
+            <w:tcW w:w="1221" w:type="dxa"/>
+            <w:shd w:val="pct30" w:color="auto" w:fill="auto"/>
+          </w:tcPr>
+          <w:p>
+            <w:r>
+              <w:t>0</w:t>
+            </w:r>
+            <w:r>
+              <w:t xml:space="preserve"> </w:t>
+            </w:r>
+            <w:r>
+              <w:t>(</w:t>
+            </w:r>
+            <w:proofErr w:type="spellStart"/>
+            <w:r>
+              <w:t>B_split</w:t>
+            </w:r>
+            <w:proofErr w:type="spellEnd"/>
+            <w:r>
+              <w:t>)</w:t>
+            </w:r>
+          </w:p>
+        </w:tc>
+        <w:tc>
+          <w:tcPr>
+            <w:tcW w:w="900" w:type="dxa"/>
+            <w:shd w:val="pct30" w:color="auto" w:fill="auto"/>
+          </w:tcPr>
+          <w:p>
+            <w:r>
+              <w:t xml:space="preserve">1 </w:t>
+            </w:r>
+          </w:p>
+        </w:tc>
+        <w:tc>
+          <w:tcPr>
+            <w:tcW w:w="810" w:type="dxa"/>
+            <w:shd w:val="pct30" w:color="auto" w:fill="auto"/>
+          </w:tcPr>
+          <w:p>
+            <w:r>
+              <w:t xml:space="preserve">2 </w:t>
+            </w:r>
+          </w:p>
+        </w:tc>
+        <w:tc>
+          <w:tcPr>
+            <w:tcW w:w="900" w:type="dxa"/>
+            <w:shd w:val="pct30" w:color="auto" w:fill="auto"/>
+          </w:tcPr>
+          <w:p>
+            <w:r>
+              <w:t xml:space="preserve">3 </w:t>
+            </w:r>
+          </w:p>
+        </w:tc>
+        <w:tc>
+          <w:tcPr>
+            <w:tcW w:w="810" w:type="dxa"/>
+            <w:shd w:val="pct30" w:color="auto" w:fill="auto"/>
+          </w:tcPr>
+          <w:p>
+            <w:r>
+              <w:t>4</w:t>
+            </w:r>
+          </w:p>
+        </w:tc>
+        <w:tc>
+          <w:tcPr>
+            <w:tcW w:w="720" w:type="dxa"/>
+            <w:shd w:val="pct30" w:color="auto" w:fill="auto"/>
+          </w:tcPr>
+          <w:p>
+            <w:r>
+              <w:t xml:space="preserve">5 </w:t>
+            </w:r>
+          </w:p>
+        </w:tc>
+        <w:tc>
+          <w:tcPr>
+            <w:tcW w:w="900" w:type="dxa"/>
+            <w:shd w:val="pct30" w:color="auto" w:fill="auto"/>
+          </w:tcPr>
+          <w:p>
+            <w:r>
+              <w:t xml:space="preserve">6 </w:t>
+            </w:r>
+          </w:p>
+        </w:tc>
+        <w:tc>
+          <w:tcPr>
+            <w:tcW w:w="1255" w:type="dxa"/>
+            <w:shd w:val="pct30" w:color="auto" w:fill="auto"/>
+          </w:tcPr>
+          <w:p>
+            <w:r>
+              <w:t xml:space="preserve">7 </w:t>
+            </w:r>
+            <w:r>
+              <w:t>(</w:t>
+            </w:r>
+            <w:proofErr w:type="spellStart"/>
+            <w:r>
+              <w:t>B_last</w:t>
+            </w:r>
+            <w:proofErr w:type="spellEnd"/>
+            <w:r>
+              <w:t>)</w:t>
+            </w:r>
+          </w:p>
+        </w:tc>
+      </w:tr>
+      <w:tr>
+        <w:tc>
+          <w:tcPr>
+            <w:tcW w:w="1114" w:type="dxa"/>
+          </w:tcPr>
+          <w:p/>
+        </w:tc>
+        <w:tc>
+          <w:tcPr>
+            <w:tcW w:w="1221" w:type="dxa"/>
+          </w:tcPr>
+          <w:p/>
+        </w:tc>
+        <w:tc>
+          <w:tcPr>
+            <w:tcW w:w="900" w:type="dxa"/>
+          </w:tcPr>
+          <w:p>
+            <w:r>
+              <w:t>9</w:t>
+            </w:r>
+          </w:p>
+        </w:tc>
+        <w:tc>
+          <w:tcPr>
+            <w:tcW w:w="810" w:type="dxa"/>
+          </w:tcPr>
+          <w:p>
+            <w:r>
+              <w:t>2</w:t>
+            </w:r>
+          </w:p>
+        </w:tc>
+        <w:tc>
+          <w:tcPr>
+            <w:tcW w:w="900" w:type="dxa"/>
+          </w:tcPr>
+          <w:p>
+            <w:r>
+              <w:t>3</w:t>
+            </w:r>
+          </w:p>
+        </w:tc>
+        <w:tc>
+          <w:tcPr>
+            <w:tcW w:w="810" w:type="dxa"/>
+          </w:tcPr>
+          <w:p>
+            <w:r>
+              <w:t>4</w:t>
+            </w:r>
+          </w:p>
+        </w:tc>
+        <w:tc>
+          <w:tcPr>
+            <w:tcW w:w="720" w:type="dxa"/>
+          </w:tcPr>
+          <w:p/>
+        </w:tc>
+        <w:tc>
+          <w:tcPr>
+            <w:tcW w:w="900" w:type="dxa"/>
+          </w:tcPr>
+          <w:p>
+            <w:r>
+              <w:t>6</w:t>
+            </w:r>
+          </w:p>
+        </w:tc>
+        <w:tc>
+          <w:tcPr>
+            <w:tcW w:w="1255" w:type="dxa"/>
+          </w:tcPr>
+          <w:p>
+            <w:r>
+              <w:t>7</w:t>
+            </w:r>
+          </w:p>
+        </w:tc>
+      </w:tr>
+      <w:tr>
+        <w:tc>
+          <w:tcPr>
+            <w:tcW w:w="1114" w:type="dxa"/>
+          </w:tcPr>
+          <w:p/>
+        </w:tc>
+        <w:tc>
+          <w:tcPr>
+            <w:tcW w:w="1221" w:type="dxa"/>
+          </w:tcPr>
+          <w:p/>
+        </w:tc>
+        <w:tc>
+          <w:tcPr>
+            <w:tcW w:w="900" w:type="dxa"/>
+          </w:tcPr>
+          <w:p/>
+        </w:tc>
+        <w:tc>
+          <w:tcPr>
+            <w:tcW w:w="810" w:type="dxa"/>
+          </w:tcPr>
+          <w:p>
+            <w:r>
+              <w:t>18</w:t>
+            </w:r>
+          </w:p>
+        </w:tc>
+        <w:tc>
+          <w:tcPr>
+            <w:tcW w:w="900" w:type="dxa"/>
+          </w:tcPr>
+          <w:p>
+            <w:r>
+              <w:t>19</w:t>
+            </w:r>
+          </w:p>
+        </w:tc>
+        <w:tc>
+          <w:tcPr>
+            <w:tcW w:w="810" w:type="dxa"/>
+          </w:tcPr>
+          <w:p/>
+        </w:tc>
+        <w:tc>
+          <w:tcPr>
+            <w:tcW w:w="720" w:type="dxa"/>
+          </w:tcPr>
+          <w:p/>
+        </w:tc>
+        <w:tc>
+          <w:tcPr>
+            <w:tcW w:w="900" w:type="dxa"/>
+          </w:tcPr>
+          <w:p>
+            <w:r>
+              <w:t>14</w:t>
+            </w:r>
+          </w:p>
+        </w:tc>
+        <w:tc>
+          <w:tcPr>
+            <w:tcW w:w="1255" w:type="dxa"/>
+          </w:tcPr>
+          <w:p/>
+        </w:tc>
+      </w:tr>
+      <w:tr>
+        <w:tc>
+          <w:tcPr>
+            <w:tcW w:w="1114" w:type="dxa"/>
+          </w:tcPr>
+          <w:p/>
+        </w:tc>
+        <w:tc>
+          <w:tcPr>
+            <w:tcW w:w="1221" w:type="dxa"/>
+          </w:tcPr>
+          <w:p/>
+        </w:tc>
+        <w:tc>
+          <w:tcPr>
+            <w:tcW w:w="900" w:type="dxa"/>
+          </w:tcPr>
+          <w:p/>
+        </w:tc>
+        <w:tc>
+          <w:tcPr>
+            <w:tcW w:w="810" w:type="dxa"/>
+          </w:tcPr>
+          <w:p/>
+        </w:tc>
+        <w:tc>
+          <w:tcPr>
+            <w:tcW w:w="900" w:type="dxa"/>
+          </w:tcPr>
+          <w:p>
+            <w:r>
+              <w:t>11</w:t>
+            </w:r>
+          </w:p>
+        </w:tc>
+        <w:tc>
+          <w:tcPr>
+            <w:tcW w:w="810" w:type="dxa"/>
+          </w:tcPr>
+          <w:p/>
+        </w:tc>
+        <w:tc>
+          <w:tcPr>
+            <w:tcW w:w="720" w:type="dxa"/>
+          </w:tcPr>
+          <w:p/>
+        </w:tc>
+        <w:tc>
+          <w:tcPr>
+            <w:tcW w:w="900" w:type="dxa"/>
+          </w:tcPr>
+          <w:p/>
+        </w:tc>
+        <w:tc>
+          <w:tcPr>
+            <w:tcW w:w="1255" w:type="dxa"/>
+          </w:tcPr>
+          <w:p/>
+        </w:tc>
+      </w:tr>
+    </w:tbl>
+    <w:p>
+      <w:pPr>
+        <w:ind w:left="720"/>
+      </w:pPr>
+    </w:p>
+    <w:p>
+      <w:pPr>
+        <w:ind w:left="720"/>
+      </w:pPr>
+      <w:r>
+        <w:t xml:space="preserve">In terms of </w:t>
+      </w:r>
+      <w:r>
+        <w:rPr>
+          <w:b/>
+          <w:bCs/>
+        </w:rPr>
+        <w:t>insertion</w:t>
+      </w:r>
+      <w:r>
+        <w:t xml:space="preserve"> with no collisions</w:t>
+      </w:r>
+      <w:r>
+        <w:t>, linear bucket with overflow buckets has an</w:t>
+      </w:r>
+      <w:r>
+        <w:t xml:space="preserve"> amortized</w:t>
+      </w:r>
+      <w:r>
+        <w:t xml:space="preserve"> efficiency of </w:t>
+      </w:r>
+      <w:proofErr w:type="gramStart"/>
+      <w:r>
+        <w:t>O(</w:t>
+      </w:r>
+      <w:proofErr w:type="gramEnd"/>
+      <w:r>
+        <w:t>1).</w:t>
+      </w:r>
+      <w:r>
+        <w:t xml:space="preserve"> This is the same with linear hashing without overflow bucket, since no duplicate hash values </w:t>
+      </w:r>
+      <w:proofErr w:type="gramStart"/>
+      <w:r>
+        <w:t>occur</w:t>
+      </w:r>
+      <w:proofErr w:type="gramEnd"/>
+      <w:r>
+        <w:t xml:space="preserve"> and the split pointer is not moved. </w:t>
+      </w:r>
+    </w:p>
+    <w:p>
+      <w:pPr>
+        <w:ind w:left="720"/>
+      </w:pPr>
+    </w:p>
+    <w:p>
+      <w:pPr>
+        <w:ind w:left="720"/>
+      </w:pPr>
+      <w:r>
+        <w:t>During insertions with collisions, i</w:t>
+      </w:r>
+      <w:r>
+        <w:t>f the overflow bucket is far ahead from the split point, overflow bucket will delay the split</w:t>
+      </w:r>
+      <w:r>
+        <w:t xml:space="preserve">, thus insertion is still </w:t>
+      </w:r>
+      <w:proofErr w:type="gramStart"/>
+      <w:r>
+        <w:t>O(</w:t>
+      </w:r>
+      <w:proofErr w:type="gramEnd"/>
+      <w:r>
+        <w:t xml:space="preserve">1). </w:t>
+      </w:r>
+      <w:r>
+        <w:t>A few split operations</w:t>
+      </w:r>
+      <w:r>
+        <w:t xml:space="preserve"> </w:t>
+      </w:r>
+      <w:r>
+        <w:t xml:space="preserve">will trigger the </w:t>
+      </w:r>
+      <w:r>
+        <w:t>free</w:t>
+      </w:r>
+      <w:r>
+        <w:t>ing of</w:t>
+      </w:r>
+      <w:r>
+        <w:t xml:space="preserve"> </w:t>
+      </w:r>
+      <w:r>
+        <w:t>an</w:t>
+      </w:r>
+      <w:r>
+        <w:t xml:space="preserve"> overflow bucket</w:t>
+      </w:r>
+      <w:r>
+        <w:t>, causing a</w:t>
+      </w:r>
+      <w:r>
+        <w:t xml:space="preserve">n </w:t>
+      </w:r>
+      <w:r>
+        <w:t xml:space="preserve">O(k) operation of rehashing where k is the size of the overflow bucket. </w:t>
+      </w:r>
+    </w:p>
+    <w:p>
+      <w:pPr>
+        <w:ind w:left="720"/>
+      </w:pPr>
+      <w:r>
+        <w:t>If not using overflow buckets,</w:t>
+      </w:r>
+      <w:r>
+        <w:t xml:space="preserve"> </w:t>
+      </w:r>
+      <w:r>
+        <w:t xml:space="preserve">many </w:t>
+      </w:r>
+      <w:r>
+        <w:t xml:space="preserve">insertions might cause an O(S) split time, where S is the hash key value. Split time is O(S) since the filled bucket has to constantly wait for the split pointer to reach its index, especially when multiples of a value are inserted over and over. Thus, the amortized insertion efficiency with overflow buckets is definitely superior to the that without overflow buckets.  </w:t>
+      </w:r>
+    </w:p>
+    <w:p>
+      <w:pPr>
+        <w:ind w:left="720"/>
+      </w:pPr>
+    </w:p>
+    <w:p>
+      <w:pPr>
+        <w:ind w:left="720"/>
+      </w:pPr>
+      <w:r>
+        <w:t xml:space="preserve">While </w:t>
+      </w:r>
+      <w:r>
+        <w:rPr>
+          <w:b/>
+          <w:bCs/>
+        </w:rPr>
+        <w:t>Searching</w:t>
+      </w:r>
+      <w:r>
+        <w:rPr>
+          <w:b/>
+          <w:bCs/>
+        </w:rPr>
+        <w:t xml:space="preserve">, </w:t>
+      </w:r>
+      <w:r>
+        <w:t xml:space="preserve">linear hashing without overflow bucket has a superior runtime since every queried data is guaranteed to be one of the records in some bucket. If we consider the number of records as a constant number, then this operation is </w:t>
+      </w:r>
+      <w:proofErr w:type="gramStart"/>
+      <w:r>
+        <w:t>O(</w:t>
+      </w:r>
+      <w:proofErr w:type="gramEnd"/>
+      <w:r>
+        <w:t xml:space="preserve">1). Linear hashing with overflow buckets on the other hand, might cause a probing operation </w:t>
+      </w:r>
+      <w:r>
+        <w:lastRenderedPageBreak/>
+        <w:t xml:space="preserve">through the overflow buckets list. This might result in a linear runtime on average if significant data are stored in overflow buckets. </w:t>
+      </w:r>
+    </w:p>
+    <w:p>
+      <w:pPr>
+        <w:ind w:left="720"/>
+      </w:pPr>
+    </w:p>
+    <w:p>
+      <w:pPr>
+        <w:ind w:left="720"/>
+        <w:rPr>
+          <w:color w:val="FF0000"/>
+        </w:rPr>
+      </w:pPr>
+      <w:r>
+        <w:rPr>
+          <w:color w:val="FF0000"/>
+        </w:rPr>
+        <w:t>delete with/without compaction</w:t>
+      </w:r>
+    </w:p>
+    <w:p>
+      <w:pPr>
+        <w:ind w:left="720"/>
+      </w:pPr>
+    </w:p>
+    <w:p>
+      <w:pPr>
+        <w:ind w:left="720"/>
+      </w:pPr>
+      <w:r>
+        <w:t xml:space="preserve">The </w:t>
+      </w:r>
+      <w:r>
+        <w:rPr>
+          <w:b/>
+          <w:bCs/>
+        </w:rPr>
+        <w:t xml:space="preserve">split frequency </w:t>
+      </w:r>
+      <w:r>
+        <w:t>of linear hashing without overflow buckets is higher than linear hashing with buckets.</w:t>
+      </w:r>
+      <w:r>
+        <w:t xml:space="preserve"> </w:t>
+      </w:r>
+      <w:r>
+        <w:t xml:space="preserve">If without overflow buckets, split pointer will have to keep moving until it reaches the index where the collision happens. If overflow buckets are used, then it is guaranteed that only one split operation will be performed upon a collision. </w:t>
+      </w:r>
+      <w:r>
+        <w:t xml:space="preserve">Thus, more splits happen for linear hashing without overflow buckets than with overflow buckets. </w:t>
+      </w:r>
+    </w:p>
+    <w:p>
+      <w:pPr>
+        <w:ind w:left="720"/>
+      </w:pPr>
+    </w:p>
+    <w:p>
+      <w:pPr>
+        <w:ind w:left="720"/>
+      </w:pPr>
+      <w:r>
+        <w:t>The i</w:t>
+      </w:r>
+      <w:r>
+        <w:rPr>
+          <w:b/>
+          <w:bCs/>
+        </w:rPr>
+        <w:t xml:space="preserve">nternal fragmentation </w:t>
+      </w:r>
+      <w:r>
+        <w:t xml:space="preserve">of linear hashing without </w:t>
+      </w:r>
+      <w:r>
+        <w:t xml:space="preserve">overflow </w:t>
+      </w:r>
+      <w:r>
+        <w:t>buckets is more than with overflow buckets. As discussed in previous paragraphs, some collisions cause the split pointer to move to their indices</w:t>
+      </w:r>
+      <w:r>
+        <w:t>. During this process, the split pointer skips over a lot of buckets, leading to a long expansion of the bucket list which has many empty buckets.</w:t>
+      </w:r>
+      <w:r>
+        <w:t xml:space="preserve"> </w:t>
+      </w:r>
+      <w:r>
+        <w:t xml:space="preserve">If overflow buckets are used, only one split will happen per collision so not too many empty buckets will be created. </w:t>
+      </w:r>
+    </w:p>
+    <w:p>
+      <w:pPr>
+        <w:ind w:left="720"/>
+      </w:pPr>
+    </w:p>
+    <w:p>
+      <w:pPr>
+        <w:ind w:left="720"/>
+      </w:pPr>
+      <w:r>
+        <w:t xml:space="preserve">The </w:t>
+      </w:r>
+      <w:r>
+        <w:rPr>
+          <w:b/>
+          <w:bCs/>
+        </w:rPr>
+        <w:t>number of pointers</w:t>
+      </w:r>
+      <w:r>
+        <w:t xml:space="preserve"> in linear hashing without overflow buckets is less than that with overflow buckets since overflow buckets of each bucket is a </w:t>
+      </w:r>
+      <w:proofErr w:type="gramStart"/>
+      <w:r>
+        <w:t>linked-list</w:t>
+      </w:r>
+      <w:proofErr w:type="gramEnd"/>
+      <w:r>
+        <w:t xml:space="preserve"> of buckets. Every newly overflow bucket will increase the number of </w:t>
+      </w:r>
+      <w:proofErr w:type="gramStart"/>
+      <w:r>
+        <w:t>pointer</w:t>
+      </w:r>
+      <w:proofErr w:type="gramEnd"/>
+      <w:r>
+        <w:t xml:space="preserve"> by 1.</w:t>
+      </w:r>
+    </w:p>
+    <w:p/>
+    <w:p>
+      <w:r>
+        <w:t xml:space="preserve">3.   </w:t>
+      </w:r>
+    </w:p>
+    <w:p>
+      <w:r>
+        <w:rPr>
+          <w:noProof/>
+        </w:rPr>
+        <mc:AlternateContent>
+          <mc:Choice Requires="wps">
+            <w:drawing>
+              <wp:anchor distT="0" distB="0" distL="114300" distR="114300" simplePos="0" relativeHeight="251659264" behindDoc="0" locked="0" layoutInCell="1" allowOverlap="1" wp14:anchorId="341C79BF" wp14:editId="0363190C">
+                <wp:simplePos x="0" y="0"/>
+                <wp:positionH relativeFrom="column">
+                  <wp:posOffset>1088858</wp:posOffset>
+                </wp:positionH>
+                <wp:positionV relativeFrom="paragraph">
+                  <wp:posOffset>65205</wp:posOffset>
+                </wp:positionV>
+                <wp:extent cx="297697" cy="288758"/>
+                <wp:effectExtent l="0" t="0" r="7620" b="16510"/>
+                <wp:wrapNone/>
+                <wp:docPr id="1" name="Rectangle 1"/>
+                <wp:cNvGraphicFramePr/>
+                <a:graphic xmlns:a="http://schemas.openxmlformats.org/drawingml/2006/main">
+                  <a:graphicData uri="http://schemas.microsoft.com/office/word/2010/wordprocessingShape">
+                    <wps:wsp>
+                      <wps:cNvSpPr/>
+                      <wps:spPr>
+                        <a:xfrm>
+                          <a:off x="0" y="0"/>
+                          <a:ext cx="297697" cy="288758"/>
+                        </a:xfrm>
+                        <a:prstGeom prst="rect">
+                          <a:avLst/>
+                        </a:prstGeom>
+                        <a:noFill/>
+                      </wps:spPr>
+                      <wps:style>
+                        <a:lnRef idx="2">
+                          <a:schemeClr val="accent1">
+                            <a:shade val="50000"/>
+                          </a:schemeClr>
+                        </a:lnRef>
+                        <a:fillRef idx="1">
+                          <a:schemeClr val="accent1"/>
+                        </a:fillRef>
+                        <a:effectRef idx="0">
+                          <a:schemeClr val="accent1"/>
+                        </a:effectRef>
+                        <a:fontRef idx="minor">
+                          <a:schemeClr val="lt1"/>
+                        </a:fontRef>
+                      </wps:style>
+                      <wps:bodyPr rot="0" spcFirstLastPara="0" vertOverflow="overflow" horzOverflow="overflow" vert="horz" wrap="square" lIns="91440" tIns="45720" rIns="91440" bIns="45720" numCol="1" spcCol="0" rtlCol="0" fromWordArt="0" anchor="ctr" anchorCtr="0" forceAA="0" compatLnSpc="1">
+                        <a:prstTxWarp prst="textNoShape">
+                          <a:avLst/>
+                        </a:prstTxWarp>
+                        <a:noAutofit/>
+                      </wps:bodyPr>
+                    </wps:wsp>
+                  </a:graphicData>
+                </a:graphic>
+                <wp14:sizeRelH relativeFrom="margin">
+                  <wp14:pctWidth>0</wp14:pctWidth>
+                </wp14:sizeRelH>
+                <wp14:sizeRelV relativeFrom="margin">
+                  <wp14:pctHeight>0</wp14:pctHeight>
+                </wp14:sizeRelV>
+              </wp:anchor>
+            </w:drawing>
+          </mc:Choice>
+          <mc:Fallback>
+            <w:pict>
+              <v:rect w14:anchorId="794D9AF8" id="Rectangle 1" o:spid="_x0000_s1026" style="position:absolute;margin-left:85.75pt;margin-top:5.15pt;width:23.45pt;height:22.75pt;z-index:251659264;visibility:visible;mso-wrap-style:square;mso-width-percent:0;mso-height-percent:0;mso-wrap-distance-left:9pt;mso-wrap-distance-top:0;mso-wrap-distance-right:9pt;mso-wrap-distance-bottom:0;mso-position-horizontal:absolute;mso-position-horizontal-relative:text;mso-position-vertical:absolute;mso-position-vertical-relative:text;mso-width-percent:0;mso-height-percent:0;mso-width-relative:margin;mso-height-relative:margin;v-text-anchor:middle" o:gfxdata="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" filled="f" strokecolor="#1f3763 [1604]" strokeweight="1pt"/>
+            </w:pict>
+          </mc:Fallback>
+        </mc:AlternateContent>
+      </w:r>
+      <w:r>
+        <w:rPr>
+          <w:noProof/>
+        </w:rPr>
+        <mc:AlternateContent>
+          <mc:Choice Requires="wps">
+            <w:drawing>
+              <wp:anchor distT="0" distB="0" distL="114300" distR="114300" simplePos="0" relativeHeight="251661312" behindDoc="0" locked="0" layoutInCell="1" allowOverlap="1" wp14:anchorId="16FCAC2F" wp14:editId="348504A3">
+                <wp:simplePos x="0" y="0"/>
+                <wp:positionH relativeFrom="column">
+                  <wp:posOffset>895851</wp:posOffset>
+                </wp:positionH>
+                <wp:positionV relativeFrom="paragraph">
+                  <wp:posOffset>64970</wp:posOffset>
+                </wp:positionV>
+                <wp:extent cx="192505" cy="162426"/>
+                <wp:effectExtent l="0" t="0" r="10795" b="15875"/>
+                <wp:wrapNone/>
+                <wp:docPr id="2" name="Rectangle 2"/>
+                <wp:cNvGraphicFramePr/>
+                <a:graphic xmlns:a="http://schemas.openxmlformats.org/drawingml/2006/main">
+                  <a:graphicData uri="http://schemas.microsoft.com/office/word/2010/wordprocessingShape">
+                    <wps:wsp>
+                      <wps:cNvSpPr/>
+                      <wps:spPr>
+                        <a:xfrm>
+                          <a:off x="0" y="0"/>
+                          <a:ext cx="192505" cy="162426"/>
+                        </a:xfrm>
+                        <a:prstGeom prst="rect">
+                          <a:avLst/>
+                        </a:prstGeom>
+                        <a:noFill/>
+                      </wps:spPr>
+                      <wps:style>
+                        <a:lnRef idx="2">
+                          <a:schemeClr val="accent1">
+                            <a:shade val="50000"/>
+                          </a:schemeClr>
+                        </a:lnRef>
+                        <a:fillRef idx="1">
+                          <a:schemeClr val="accent1"/>
+                        </a:fillRef>
+                        <a:effectRef idx="0">
+                          <a:schemeClr val="accent1"/>
+                        </a:effectRef>
+                        <a:fontRef idx="minor">
+                          <a:schemeClr val="lt1"/>
+                        </a:fontRef>
+                      </wps:style>
+                      <wps:txbx>
+                        <w:txbxContent>
+                          <w:p>
+                            <w:pPr>
+                              <w:rPr>
+                                <w:color w:val="000000" w:themeColor="text1"/>
+                                <w:sz w:val="21"/>
+                                <w:szCs w:val="21"/>
+                              </w:rPr>
+                            </w:pPr>
+                            <w:r>
+                              <w:rPr>
+                                <w:color w:val="000000" w:themeColor="text1"/>
+                                <w:sz w:val="21"/>
+                                <w:szCs w:val="21"/>
+                              </w:rPr>
+                              <w:t xml:space="preserve">  </w:t>
+                            </w:r>
+                            <w:r>
+                              <w:rPr>
+                                <w:color w:val="000000" w:themeColor="text1"/>
+                                <w:sz w:val="21"/>
+                                <w:szCs w:val="21"/>
+                              </w:rPr>
+                              <w:t>1</w:t>
+                            </w:r>
+                          </w:p>
+                        </w:txbxContent>
+                      </wps:txbx>
+                      <wps:bodyPr rot="0" spcFirstLastPara="0" vertOverflow="overflow" horzOverflow="overflow" vert="horz" wrap="square" lIns="0" tIns="0" rIns="0" bIns="0" numCol="1" spcCol="0" rtlCol="0" fromWordArt="0" anchor="ctr" anchorCtr="0" forceAA="0" compatLnSpc="1">
+                        <a:prstTxWarp prst="textNoShape">
+                          <a:avLst/>
+                        </a:prstTxWarp>
+                        <a:noAutofit/>
+                      </wps:bodyPr>
+                    </wps:wsp>
+                  </a:graphicData>
+                </a:graphic>
+                <wp14:sizeRelH relativeFrom="margin">
+                  <wp14:pctWidth>0</wp14:pctWidth>
+                </wp14:sizeRelH>
+                <wp14:sizeRelV relativeFrom="margin">
+                  <wp14:pctHeight>0</wp14:pctHeight>
+                </wp14:sizeRelV>
+              </wp:anchor>
+            </w:drawing>
+          </mc:Choice>
+          <mc:Fallback>
+            <w:pict>
+              <v:rect w14:anchorId="16FCAC2F" id="Rectangle 2" o:spid="_x0000_s1026" style="position:absolute;margin-left:70.55pt;margin-top:5.1pt;width:15.15pt;height:12.8pt;z-index:251661312;visibility:visible;mso-wrap-style:square;mso-width-percent:0;mso-height-percent:0;mso-wrap-distance-left:9pt;mso-wrap-distance-top:0;mso-wrap-distance-right:9pt;mso-wrap-distance-bottom:0;mso-position-horizontal:absolute;mso-position-horizontal-relative:text;mso-position-vertical:absolute;mso-position-vertical-relative:text;mso-width-percent:0;mso-height-percent:0;mso-width-relative:margin;mso-height-relative:margin;v-text-anchor:middle" o:gfxdata="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" filled="f" strokecolor="#1f3763 [1604]" strokeweight="1pt">
+                <v:textbox inset="0,0,0,0">
+                  <w:txbxContent>
+                    <w:p>
+                      <w:pPr>
+                        <w:rPr>
+                          <w:color w:val="000000" w:themeColor="text1"/>
+                          <w:sz w:val="21"/>
+                          <w:szCs w:val="21"/>
+                        </w:rPr>
+                      </w:pPr>
+                      <w:r>
+                        <w:rPr>
+                          <w:color w:val="000000" w:themeColor="text1"/>
+                          <w:sz w:val="21"/>
+                          <w:szCs w:val="21"/>
+                        </w:rPr>
+                        <w:t xml:space="preserve">  </w:t>
+                      </w:r>
+                      <w:r>
+                        <w:rPr>
+                          <w:color w:val="000000" w:themeColor="text1"/>
+                          <w:sz w:val="21"/>
+                          <w:szCs w:val="21"/>
+                        </w:rPr>
+                        <w:t>1</w:t>
+                      </w:r>
+                    </w:p>
+                  </w:txbxContent>
+                </v:textbox>
+              </v:rect>
+            </w:pict>
+          </mc:Fallback>
+        </mc:AlternateContent>
+      </w:r>
+      <w:r>
+        <w:tab/>
       </w:r>
       <w:bookmarkStart w:id="0" w:name="_GoBack"/>
       <w:bookmarkEnd w:id="0"/>
-    </w:p>
-    <w:p>
-      <w:pPr>
-        <w:ind w:left="720"/>
-      </w:pPr>
     </w:p>
     <w:sectPr>
       <w:pgSz w:w="12240" w:h="15840"/>
@@ -255,6 +2758,44 @@
     </w:sectPr>
   </w:body>
 </w:document>
+</file>
+
+<file path=word/endnotes.xml><?xml version="1.0" encoding="utf-8"?>
+<w:endnotes xmlns:wpc="http://schemas.microsoft.com/office/word/2010/wordprocessingCanvas" xmlns:cx="http://schemas.microsoft.com/office/drawing/2014/chartex" xmlns:cx1="http://schemas.microsoft.com/office/drawing/2015/9/8/chartex" xmlns:cx2="http://schemas.microsoft.com/office/drawing/2015/10/21/chartex" xmlns:cx3="http://schemas.microsoft.com/office/drawing/2016/5/9/chartex" xmlns:cx4="http://schemas.microsoft.com/office/drawing/2016/5/10/chartex" xmlns:cx5="http://schemas.microsoft.com/office/drawing/2016/5/11/chartex" xmlns:cx6="http://schemas.microsoft.com/office/drawing/2016/5/12/chartex" xmlns:cx7="http://schemas.microsoft.com/office/drawing/2016/5/13/chartex" xmlns:cx8="http://schemas.microsoft.com/office/drawing/2016/5/14/chartex" xmlns:mc="http://schemas.openxmlformats.org/markup-compatibility/2006" xmlns:aink="http://schemas.microsoft.com/office/drawing/2016/ink" xmlns:am3d="http://schemas.microsoft.com/office/drawing/2017/model3d" xmlns:o="urn:schemas-microsoft-com:office:office" xmlns:r="http://schemas.openxmlformats.org/officeDocument/2006/relationships" xmlns:m="http://schemas.openxmlformats.org/officeDocument/2006/math" xmlns:v="urn:schemas-microsoft-com:vml" xmlns:wp14="http://schemas.microsoft.com/office/word/2010/wordprocessingDrawing" xmlns:wp="http://schemas.openxmlformats.org/drawingml/2006/wordprocessingDrawing" xmlns:w10="urn:schemas-microsoft-com:office:word" xmlns:w="http://schemas.openxmlformats.org/wordprocessingml/2006/main" xmlns:w14="http://schemas.microsoft.com/office/word/2010/wordml" xmlns:w15="http://schemas.microsoft.com/office/word/2012/wordml" xmlns:w16cid="http://schemas.microsoft.com/office/word/2016/wordml/cid" xmlns:w16se="http://schemas.microsoft.com/office/word/2015/wordml/symex" xmlns:wpg="http://schemas.microsoft.com/office/word/2010/wordprocessingGroup" xmlns:wpi="http://schemas.microsoft.com/office/word/2010/wordprocessingInk" xmlns:wne="http://schemas.microsoft.com/office/word/2006/wordml" xmlns:wps="http://schemas.microsoft.com/office/word/2010/wordprocessingShape" mc:Ignorable="w14 w15 w16se w16cid wp14">
+  <w:endnote w:type="separator" w:id="-1">
+    <w:p>
+      <w:r>
+        <w:separator/>
+      </w:r>
+    </w:p>
+  </w:endnote>
+  <w:endnote w:type="continuationSeparator" w:id="0">
+    <w:p>
+      <w:r>
+        <w:continuationSeparator/>
+      </w:r>
+    </w:p>
+  </w:endnote>
+</w:endnotes>
+</file>
+
+<file path=word/footnotes.xml><?xml version="1.0" encoding="utf-8"?>
+<w:footnotes xmlns:wpc="http://schemas.microsoft.com/office/word/2010/wordprocessingCanvas" xmlns:cx="http://schemas.microsoft.com/office/drawing/2014/chartex" xmlns:cx1="http://schemas.microsoft.com/office/drawing/2015/9/8/chartex" xmlns:cx2="http://schemas.microsoft.com/office/drawing/2015/10/21/chartex" xmlns:cx3="http://schemas.microsoft.com/office/drawing/2016/5/9/chartex" xmlns:cx4="http://schemas.microsoft.com/office/drawing/2016/5/10/chartex" xmlns:cx5="http://schemas.microsoft.com/office/drawing/2016/5/11/chartex" xmlns:cx6="http://schemas.microsoft.com/office/drawing/2016/5/12/chartex" xmlns:cx7="http://schemas.microsoft.com/office/drawing/2016/5/13/chartex" xmlns:cx8="http://schemas.microsoft.com/office/drawing/2016/5/14/chartex" xmlns:mc="http://schemas.openxmlformats.org/markup-compatibility/2006" xmlns:aink="http://schemas.microsoft.com/office/drawing/2016/ink" xmlns:am3d="http://schemas.microsoft.com/office/drawing/2017/model3d" xmlns:o="urn:schemas-microsoft-com:office:office" xmlns:r="http://schemas.openxmlformats.org/officeDocument/2006/relationships" xmlns:m="http://schemas.openxmlformats.org/officeDocument/2006/math" xmlns:v="urn:schemas-microsoft-com:vml" xmlns:wp14="http://schemas.microsoft.com/office/word/2010/wordprocessingDrawing" xmlns:wp="http://schemas.openxmlformats.org/drawingml/2006/wordprocessingDrawing" xmlns:w10="urn:schemas-microsoft-com:office:word" xmlns:w="http://schemas.openxmlformats.org/wordprocessingml/2006/main" xmlns:w14="http://schemas.microsoft.com/office/word/2010/wordml" xmlns:w15="http://schemas.microsoft.com/office/word/2012/wordml" xmlns:w16cid="http://schemas.microsoft.com/office/word/2016/wordml/cid" xmlns:w16se="http://schemas.microsoft.com/office/word/2015/wordml/symex" xmlns:wpg="http://schemas.microsoft.com/office/word/2010/wordprocessingGroup" xmlns:wpi="http://schemas.microsoft.com/office/word/2010/wordprocessingInk" xmlns:wne="http://schemas.microsoft.com/office/word/2006/wordml" xmlns:wps="http://schemas.microsoft.com/office/word/2010/wordprocessingShape" mc:Ignorable="w14 w15 w16se w16cid wp14">
+  <w:footnote w:type="separator" w:id="-1">
+    <w:p>
+      <w:r>
+        <w:separator/>
+      </w:r>
+    </w:p>
+  </w:footnote>
+  <w:footnote w:type="continuationSeparator" w:id="0">
+    <w:p>
+      <w:r>
+        <w:continuationSeparator/>
+      </w:r>
+    </w:p>
+  </w:footnote>
+</w:footnotes>
 </file>
 
 <file path=word/numbering.xml><?xml version="1.0" encoding="utf-8"?>
@@ -787,6 +3328,64 @@
       <w:contextualSpacing/>
     </w:pPr>
   </w:style>
+  <w:style w:type="table" w:styleId="TableGrid">
+    <w:name w:val="Table Grid"/>
+    <w:basedOn w:val="TableNormal"/>
+    <w:uiPriority w:val="39"/>
+    <w:rsid w:val="001A618F"/>
+    <w:tblPr>
+      <w:tblBorders>
+        <w:top w:val="single" w:sz="4" w:space="0" w:color="auto"/>
+        <w:left w:val="single" w:sz="4" w:space="0" w:color="auto"/>
+        <w:bottom w:val="single" w:sz="4" w:space="0" w:color="auto"/>
+        <w:right w:val="single" w:sz="4" w:space="0" w:color="auto"/>
+        <w:insideH w:val="single" w:sz="4" w:space="0" w:color="auto"/>
+        <w:insideV w:val="single" w:sz="4" w:space="0" w:color="auto"/>
+      </w:tblBorders>
+    </w:tblPr>
+  </w:style>
+  <w:style w:type="paragraph" w:styleId="Header">
+    <w:name w:val="header"/>
+    <w:basedOn w:val="Normal"/>
+    <w:link w:val="HeaderChar"/>
+    <w:uiPriority w:val="99"/>
+    <w:unhideWhenUsed/>
+    <w:rsid w:val="004B00F2"/>
+    <w:pPr>
+      <w:tabs>
+        <w:tab w:val="center" w:pos="4680"/>
+        <w:tab w:val="right" w:pos="9360"/>
+      </w:tabs>
+    </w:pPr>
+  </w:style>
+  <w:style w:type="character" w:customStyle="1" w:styleId="HeaderChar">
+    <w:name w:val="Header Char"/>
+    <w:basedOn w:val="DefaultParagraphFont"/>
+    <w:link w:val="Header"/>
+    <w:uiPriority w:val="99"/>
+    <w:rsid w:val="004B00F2"/>
+  </w:style>
+  <w:style w:type="paragraph" w:styleId="Footer">
+    <w:name w:val="footer"/>
+    <w:basedOn w:val="Normal"/>
+    <w:link w:val="FooterChar"/>
+    <w:uiPriority w:val="99"/>
+    <w:unhideWhenUsed/>
+    <w:rsid w:val="004B00F2"/>
+    <w:pPr>
+      <w:tabs>
+        <w:tab w:val="center" w:pos="4680"/>
+        <w:tab w:val="right" w:pos="9360"/>
+      </w:tabs>
+    </w:pPr>
+  </w:style>
+  <w:style w:type="character" w:customStyle="1" w:styleId="FooterChar">
+    <w:name w:val="Footer Char"/>
+    <w:basedOn w:val="DefaultParagraphFont"/>
+    <w:link w:val="Footer"/>
+    <w:uiPriority w:val="99"/>
+    <w:rsid w:val="004B00F2"/>
+  </w:style>
 </w:styles>
 </file>
 

</xml_diff>

<commit_message>
hw4: finished problem 6
</commit_message>
<xml_diff>
--- a/Physical_Storage/team2.docx
+++ b/Physical_Storage/team2.docx
@@ -5401,6 +5401,162 @@
         <w:t>5. With spinning disks, slotted pages with S-P pages works well because the head can pick up the whole record as the disk with the record spins by. For SSDs, we have random access with automatic caching via cache lines. Therefore, slotted pages with PAX pages will work better, since we can pick up one field for multiple records into the cache with one read. This means that searching for a key will be faster as well, thanks to the spacial locality.</w:t>
       </w:r>
     </w:p>
+    <w:p>
+      <w:pPr>
+        <w:pStyle w:val="Normal"/>
+        <w:rPr/>
+      </w:pPr>
+      <w:r>
+        <w:rPr/>
+      </w:r>
+    </w:p>
+    <w:p>
+      <w:pPr>
+        <w:pStyle w:val="Normal"/>
+        <w:rPr/>
+      </w:pPr>
+      <w:r>
+        <w:rPr/>
+        <w:t xml:space="preserve">6. </w:t>
+      </w:r>
+      <w:r>
+        <w:rPr/>
+        <w:t>Head starts on track 12. Without loss of generality, assume that the head starts on sector 0</w:t>
+      </w:r>
+      <w:r>
+        <w:rPr/>
+        <w:t xml:space="preserve">. </w:t>
+      </w:r>
+      <w:r>
+        <w:rPr/>
+        <w:t>That is, the sector numbers declared in the following order can trivially be incremented by 4 modulo 64, but it is easier to reason with 0, 31, and 63 than it is to reason with 4, 35, and 3.</w:t>
+      </w:r>
+      <w:r>
+        <w:rPr/>
+        <w:t xml:space="preserve"> Assume instant reading and writing as long as head is above target sector.</w:t>
+      </w:r>
+    </w:p>
+    <w:p>
+      <w:pPr>
+        <w:pStyle w:val="Normal"/>
+        <w:rPr/>
+      </w:pPr>
+      <w:r>
+        <w:rPr/>
+        <w:t xml:space="preserve">(a) 6ms to read half of track </w:t>
+      </w:r>
+      <w:r>
+        <w:rPr/>
+        <w:t>into the buffer</w:t>
+      </w:r>
+      <w:r>
+        <w:rPr/>
+        <w:t>.</w:t>
+      </w:r>
+    </w:p>
+    <w:p>
+      <w:pPr>
+        <w:pStyle w:val="Normal"/>
+        <w:rPr/>
+      </w:pPr>
+      <w:r>
+        <w:rPr/>
+        <w:t>(b) 1.5 x 2 = 3ms to move the head to track 14, concurrent with spinning the disk another 6ms to get back to sector 0.</w:t>
+      </w:r>
+    </w:p>
+    <w:p>
+      <w:pPr>
+        <w:pStyle w:val="Normal"/>
+        <w:rPr/>
+      </w:pPr>
+      <w:r>
+        <w:rPr/>
+        <w:t xml:space="preserve">(c) 6ms to </w:t>
+      </w:r>
+      <w:r>
+        <w:rPr/>
+        <w:t xml:space="preserve">write </w:t>
+      </w:r>
+      <w:r>
+        <w:rPr/>
+        <w:t xml:space="preserve">the </w:t>
+      </w:r>
+      <w:r>
+        <w:rPr/>
+        <w:t>buffer from sector 0 to sector 31</w:t>
+      </w:r>
+      <w:r>
+        <w:rPr/>
+        <w:t xml:space="preserve">. </w:t>
+      </w:r>
+      <w:r>
+        <w:rPr/>
+        <w:t>Head is now at sector 31.</w:t>
+      </w:r>
+    </w:p>
+    <w:p>
+      <w:pPr>
+        <w:pStyle w:val="Normal"/>
+        <w:rPr/>
+      </w:pPr>
+      <w:r>
+        <w:rPr/>
+        <w:t xml:space="preserve">(d) 3ms to move the head back to track 12, concurrent with spinning the disk </w:t>
+      </w:r>
+      <w:r>
+        <w:rPr/>
+        <w:t>12ms to get back to sector 31.</w:t>
+      </w:r>
+    </w:p>
+    <w:p>
+      <w:pPr>
+        <w:pStyle w:val="Normal"/>
+        <w:rPr/>
+      </w:pPr>
+      <w:r>
+        <w:rPr/>
+        <w:t>(e) 6ms to read half of the track into the buffer. Head is now at sector 0.</w:t>
+      </w:r>
+    </w:p>
+    <w:p>
+      <w:pPr>
+        <w:pStyle w:val="Normal"/>
+        <w:rPr/>
+      </w:pPr>
+      <w:r>
+        <w:rPr/>
+        <w:t>(f) 3ms to move the head to track 14, concurrent with spinning the disk 6ms to get back to sector 32.</w:t>
+      </w:r>
+    </w:p>
+    <w:p>
+      <w:pPr>
+        <w:pStyle w:val="Normal"/>
+        <w:rPr/>
+      </w:pPr>
+      <w:r>
+        <w:rPr/>
+        <w:t>(g) 6ms to write the buffer from sector 32 to sector 63.</w:t>
+      </w:r>
+    </w:p>
+    <w:p>
+      <w:pPr>
+        <w:pStyle w:val="Normal"/>
+        <w:rPr/>
+      </w:pPr>
+      <w:r>
+        <w:rPr/>
+        <w:t>Total: 48ms</w:t>
+      </w:r>
+    </w:p>
+    <w:p>
+      <w:pPr>
+        <w:pStyle w:val="Normal"/>
+        <w:rPr/>
+      </w:pPr>
+      <w:r>
+        <w:rPr/>
+      </w:r>
+    </w:p>
     <w:sectPr>
       <w:type w:val="nextPage"/>
       <w:pgSz w:w="12240" w:h="15840"/>

</xml_diff>

<commit_message>
hw4: finished problem 7
</commit_message>
<xml_diff>
--- a/Physical_Storage/team2.docx
+++ b/Physical_Storage/team2.docx
@@ -5557,6 +5557,135 @@
         <w:rPr/>
       </w:r>
     </w:p>
+    <w:p>
+      <w:pPr>
+        <w:pStyle w:val="Normal"/>
+        <w:rPr/>
+      </w:pPr>
+      <w:r>
+        <w:rPr/>
+        <w:t>7a) Frequent, random accesses to a small file</w:t>
+      </w:r>
+    </w:p>
+    <w:p>
+      <w:pPr>
+        <w:pStyle w:val="Normal"/>
+        <w:rPr/>
+      </w:pPr>
+      <w:r>
+        <w:rPr/>
+        <w:tab/>
+        <w:t>Since the access is frequent, these should be stored on tracks near the  center of the seek range, to minimize the necessary seek travel time.</w:t>
+      </w:r>
+    </w:p>
+    <w:p>
+      <w:pPr>
+        <w:pStyle w:val="Normal"/>
+        <w:rPr/>
+      </w:pPr>
+      <w:r>
+        <w:rPr/>
+      </w:r>
+    </w:p>
+    <w:p>
+      <w:pPr>
+        <w:pStyle w:val="Normal"/>
+        <w:rPr/>
+      </w:pPr>
+      <w:r>
+        <w:rPr/>
+        <w:t>7b) Sequential scans of a large file</w:t>
+      </w:r>
+    </w:p>
+    <w:p>
+      <w:pPr>
+        <w:pStyle w:val="Normal"/>
+        <w:rPr/>
+      </w:pPr>
+      <w:r>
+        <w:rPr/>
+        <w:tab/>
+        <w:t>These should be placed on an outer track. The higher data transfer speed can be taken advantage of, and since the file is large and the scan is sequential, there wouldn’t be that much competition for seeking.</w:t>
+      </w:r>
+    </w:p>
+    <w:p>
+      <w:pPr>
+        <w:pStyle w:val="Normal"/>
+        <w:rPr/>
+      </w:pPr>
+      <w:r>
+        <w:rPr/>
+      </w:r>
+    </w:p>
+    <w:p>
+      <w:pPr>
+        <w:pStyle w:val="Normal"/>
+        <w:rPr/>
+      </w:pPr>
+      <w:r>
+        <w:rPr/>
+        <w:t>7c) Random accesses to a large file via an index</w:t>
+      </w:r>
+    </w:p>
+    <w:p>
+      <w:pPr>
+        <w:pStyle w:val="Normal"/>
+        <w:rPr/>
+      </w:pPr>
+      <w:r>
+        <w:rPr/>
+        <w:tab/>
+        <w:t>These should be stored on tracks near the center of the seek range, on adjacent tracks. The important part is that it is stored on adjacent tracks. This will help decrease the time waiting for the disk spinning, for random access.</w:t>
+      </w:r>
+    </w:p>
+    <w:p>
+      <w:pPr>
+        <w:pStyle w:val="Normal"/>
+        <w:rPr/>
+      </w:pPr>
+      <w:r>
+        <w:rPr/>
+      </w:r>
+    </w:p>
+    <w:p>
+      <w:pPr>
+        <w:pStyle w:val="Normal"/>
+        <w:rPr/>
+      </w:pPr>
+      <w:r>
+        <w:rPr/>
+        <w:t>7d) Sequential scans of a small file.</w:t>
+      </w:r>
+    </w:p>
+    <w:p>
+      <w:pPr>
+        <w:pStyle w:val="Normal"/>
+        <w:rPr/>
+      </w:pPr>
+      <w:r>
+        <w:rPr/>
+        <w:tab/>
+        <w:t xml:space="preserve">Similar to the sequential scans of a large file, </w:t>
+      </w:r>
+      <w:r>
+        <w:rPr/>
+        <w:t xml:space="preserve">sequential scanning of small files can take advantage of the higher data transfer speeds of the outer tracks. Since these files are small however, they might have more competition from other processes to seek elsewhere, in which case the outermost track would take a seek time penalty. Thus the outer tracks, but not </w:t>
+      </w:r>
+      <w:r>
+        <w:rPr>
+          <w:b/>
+          <w:bCs/>
+        </w:rPr>
+        <w:t>too</w:t>
+      </w:r>
+      <w:r>
+        <w:rPr>
+          <w:b w:val="false"/>
+          <w:bCs w:val="false"/>
+        </w:rPr>
+        <w:t xml:space="preserve"> outer, would be the best.</w:t>
+      </w:r>
+    </w:p>
     <w:sectPr>
       <w:type w:val="nextPage"/>
       <w:pgSz w:w="12240" w:h="15840"/>

</xml_diff>